<commit_message>
Updated with correct analysis
</commit_message>
<xml_diff>
--- a/Project 4 Analysis.docx
+++ b/Project 4 Analysis.docx
@@ -77,7 +77,25 @@
           <w:sz w:val="24"/>
           <w:szCs w:val="24"/>
         </w:rPr>
-        <w:t xml:space="preserve"> of this group are : Marisol Trejo, Alyssa Jones, Amanda Lor and me, Yesmelin Perdomo.</w:t>
+        <w:t xml:space="preserve"> of this group are : Marisol Trejo, Alyssa Jones, Amanda Lor and me, </w:t>
+      </w:r>
+      <w:proofErr w:type="spellStart"/>
+      <w:r>
+        <w:rPr>
+          <w:rFonts w:ascii="Times New Roman" w:hAnsi="Times New Roman" w:cs="Times New Roman"/>
+          <w:sz w:val="24"/>
+          <w:szCs w:val="24"/>
+        </w:rPr>
+        <w:t>Yesmelin</w:t>
+      </w:r>
+      <w:proofErr w:type="spellEnd"/>
+      <w:r>
+        <w:rPr>
+          <w:rFonts w:ascii="Times New Roman" w:hAnsi="Times New Roman" w:cs="Times New Roman"/>
+          <w:sz w:val="24"/>
+          <w:szCs w:val="24"/>
+        </w:rPr>
+        <w:t xml:space="preserve"> Perdomo.</w:t>
       </w:r>
     </w:p>
     <w:p>
@@ -266,8 +284,27 @@
           <w:sz w:val="24"/>
           <w:szCs w:val="24"/>
         </w:rPr>
-        <w:t xml:space="preserve">Finally, we added an extra key called “financial_success,” which we defined ourselves. After some additional cleaning, such as extracting ratings from the dictionary, we filtered the data to ensure only movies with ratings were included. From there, the process was straightforward: we created </w:t>
-      </w:r>
+        <w:t>Finally, we added an extra key called “</w:t>
+      </w:r>
+      <w:proofErr w:type="spellStart"/>
+      <w:r>
+        <w:rPr>
+          <w:rFonts w:ascii="Times New Roman" w:hAnsi="Times New Roman" w:cs="Times New Roman"/>
+          <w:sz w:val="24"/>
+          <w:szCs w:val="24"/>
+        </w:rPr>
+        <w:t>financial_success</w:t>
+      </w:r>
+      <w:proofErr w:type="spellEnd"/>
+      <w:r>
+        <w:rPr>
+          <w:rFonts w:ascii="Times New Roman" w:hAnsi="Times New Roman" w:cs="Times New Roman"/>
+          <w:sz w:val="24"/>
+          <w:szCs w:val="24"/>
+        </w:rPr>
+        <w:t xml:space="preserve">,” which we defined ourselves. After some additional cleaning, such as extracting ratings from the dictionary, we filtered the data to ensure only movies with ratings were included. From there, the process was straightforward: we created </w:t>
+      </w:r>
+      <w:proofErr w:type="spellStart"/>
       <w:r>
         <w:rPr>
           <w:rFonts w:ascii="Times New Roman" w:hAnsi="Times New Roman" w:cs="Times New Roman"/>
@@ -298,7 +335,70 @@
           <w:sz w:val="24"/>
           <w:szCs w:val="24"/>
         </w:rPr>
-        <w:t>ames and wrote functions to minimize repetition. For example, we defined a function to select specific columns like "imdb_id," "title," "release_date," "runtime," "genre," "overview," "director," "actors," "imdb_rating," and financial information such as "budget" and "revenue."</w:t>
+        <w:t>ames</w:t>
+      </w:r>
+      <w:proofErr w:type="spellEnd"/>
+      <w:r>
+        <w:rPr>
+          <w:rFonts w:ascii="Times New Roman" w:hAnsi="Times New Roman" w:cs="Times New Roman"/>
+          <w:sz w:val="24"/>
+          <w:szCs w:val="24"/>
+        </w:rPr>
+        <w:t xml:space="preserve"> and wrote functions to minimize repetition. For example, we defined a function to select specific columns like "</w:t>
+      </w:r>
+      <w:proofErr w:type="spellStart"/>
+      <w:r>
+        <w:rPr>
+          <w:rFonts w:ascii="Times New Roman" w:hAnsi="Times New Roman" w:cs="Times New Roman"/>
+          <w:sz w:val="24"/>
+          <w:szCs w:val="24"/>
+        </w:rPr>
+        <w:t>imdb_id</w:t>
+      </w:r>
+      <w:proofErr w:type="spellEnd"/>
+      <w:r>
+        <w:rPr>
+          <w:rFonts w:ascii="Times New Roman" w:hAnsi="Times New Roman" w:cs="Times New Roman"/>
+          <w:sz w:val="24"/>
+          <w:szCs w:val="24"/>
+        </w:rPr>
+        <w:t>," "title," "</w:t>
+      </w:r>
+      <w:proofErr w:type="spellStart"/>
+      <w:r>
+        <w:rPr>
+          <w:rFonts w:ascii="Times New Roman" w:hAnsi="Times New Roman" w:cs="Times New Roman"/>
+          <w:sz w:val="24"/>
+          <w:szCs w:val="24"/>
+        </w:rPr>
+        <w:t>release_date</w:t>
+      </w:r>
+      <w:proofErr w:type="spellEnd"/>
+      <w:r>
+        <w:rPr>
+          <w:rFonts w:ascii="Times New Roman" w:hAnsi="Times New Roman" w:cs="Times New Roman"/>
+          <w:sz w:val="24"/>
+          <w:szCs w:val="24"/>
+        </w:rPr>
+        <w:t>," "runtime," "genre," "overview," "director," "actors," "</w:t>
+      </w:r>
+      <w:proofErr w:type="spellStart"/>
+      <w:r>
+        <w:rPr>
+          <w:rFonts w:ascii="Times New Roman" w:hAnsi="Times New Roman" w:cs="Times New Roman"/>
+          <w:sz w:val="24"/>
+          <w:szCs w:val="24"/>
+        </w:rPr>
+        <w:t>imdb_rating</w:t>
+      </w:r>
+      <w:proofErr w:type="spellEnd"/>
+      <w:r>
+        <w:rPr>
+          <w:rFonts w:ascii="Times New Roman" w:hAnsi="Times New Roman" w:cs="Times New Roman"/>
+          <w:sz w:val="24"/>
+          <w:szCs w:val="24"/>
+        </w:rPr>
+        <w:t>," and financial information such as "budget" and "revenue."</w:t>
       </w:r>
     </w:p>
     <w:p>
@@ -344,25 +444,115 @@
           <w:sz w:val="24"/>
           <w:szCs w:val="24"/>
         </w:rPr>
-        <w:t>def splitting_columns(dataframe):</w:t>
-      </w:r>
-    </w:p>
-    <w:p>
-      <w:pPr>
-        <w:spacing w:line="240" w:lineRule="auto"/>
-        <w:rPr>
-          <w:rFonts w:ascii="Times New Roman" w:hAnsi="Times New Roman" w:cs="Times New Roman"/>
-          <w:sz w:val="24"/>
-          <w:szCs w:val="24"/>
-        </w:rPr>
-      </w:pPr>
-      <w:r>
-        <w:rPr>
-          <w:rFonts w:ascii="Times New Roman" w:hAnsi="Times New Roman" w:cs="Times New Roman"/>
-          <w:sz w:val="24"/>
-          <w:szCs w:val="24"/>
-        </w:rPr>
-        <w:t xml:space="preserve">    dataframe[['star_1','star_2','star_3']] = dataframe['Actors'].str.split(',', n=2, expand=True)</w:t>
+        <w:t xml:space="preserve">def </w:t>
+      </w:r>
+      <w:proofErr w:type="spellStart"/>
+      <w:r>
+        <w:rPr>
+          <w:rFonts w:ascii="Times New Roman" w:hAnsi="Times New Roman" w:cs="Times New Roman"/>
+          <w:sz w:val="24"/>
+          <w:szCs w:val="24"/>
+        </w:rPr>
+        <w:t>splitting_columns</w:t>
+      </w:r>
+      <w:proofErr w:type="spellEnd"/>
+      <w:r>
+        <w:rPr>
+          <w:rFonts w:ascii="Times New Roman" w:hAnsi="Times New Roman" w:cs="Times New Roman"/>
+          <w:sz w:val="24"/>
+          <w:szCs w:val="24"/>
+        </w:rPr>
+        <w:t>(</w:t>
+      </w:r>
+      <w:proofErr w:type="spellStart"/>
+      <w:r>
+        <w:rPr>
+          <w:rFonts w:ascii="Times New Roman" w:hAnsi="Times New Roman" w:cs="Times New Roman"/>
+          <w:sz w:val="24"/>
+          <w:szCs w:val="24"/>
+        </w:rPr>
+        <w:t>dataframe</w:t>
+      </w:r>
+      <w:proofErr w:type="spellEnd"/>
+      <w:r>
+        <w:rPr>
+          <w:rFonts w:ascii="Times New Roman" w:hAnsi="Times New Roman" w:cs="Times New Roman"/>
+          <w:sz w:val="24"/>
+          <w:szCs w:val="24"/>
+        </w:rPr>
+        <w:t>):</w:t>
+      </w:r>
+    </w:p>
+    <w:p>
+      <w:pPr>
+        <w:spacing w:line="240" w:lineRule="auto"/>
+        <w:rPr>
+          <w:rFonts w:ascii="Times New Roman" w:hAnsi="Times New Roman" w:cs="Times New Roman"/>
+          <w:sz w:val="24"/>
+          <w:szCs w:val="24"/>
+        </w:rPr>
+      </w:pPr>
+      <w:r>
+        <w:rPr>
+          <w:rFonts w:ascii="Times New Roman" w:hAnsi="Times New Roman" w:cs="Times New Roman"/>
+          <w:sz w:val="24"/>
+          <w:szCs w:val="24"/>
+        </w:rPr>
+        <w:t xml:space="preserve">    </w:t>
+      </w:r>
+      <w:proofErr w:type="spellStart"/>
+      <w:r>
+        <w:rPr>
+          <w:rFonts w:ascii="Times New Roman" w:hAnsi="Times New Roman" w:cs="Times New Roman"/>
+          <w:sz w:val="24"/>
+          <w:szCs w:val="24"/>
+        </w:rPr>
+        <w:t>dataframe</w:t>
+      </w:r>
+      <w:proofErr w:type="spellEnd"/>
+      <w:r>
+        <w:rPr>
+          <w:rFonts w:ascii="Times New Roman" w:hAnsi="Times New Roman" w:cs="Times New Roman"/>
+          <w:sz w:val="24"/>
+          <w:szCs w:val="24"/>
+        </w:rPr>
+        <w:t xml:space="preserve">[['star_1','star_2','star_3']] = </w:t>
+      </w:r>
+      <w:proofErr w:type="spellStart"/>
+      <w:r>
+        <w:rPr>
+          <w:rFonts w:ascii="Times New Roman" w:hAnsi="Times New Roman" w:cs="Times New Roman"/>
+          <w:sz w:val="24"/>
+          <w:szCs w:val="24"/>
+        </w:rPr>
+        <w:t>dataframe</w:t>
+      </w:r>
+      <w:proofErr w:type="spellEnd"/>
+      <w:r>
+        <w:rPr>
+          <w:rFonts w:ascii="Times New Roman" w:hAnsi="Times New Roman" w:cs="Times New Roman"/>
+          <w:sz w:val="24"/>
+          <w:szCs w:val="24"/>
+        </w:rPr>
+        <w:t>['Actors'].</w:t>
+      </w:r>
+      <w:proofErr w:type="spellStart"/>
+      <w:r>
+        <w:rPr>
+          <w:rFonts w:ascii="Times New Roman" w:hAnsi="Times New Roman" w:cs="Times New Roman"/>
+          <w:sz w:val="24"/>
+          <w:szCs w:val="24"/>
+        </w:rPr>
+        <w:t>str.split</w:t>
+      </w:r>
+      <w:proofErr w:type="spellEnd"/>
+      <w:r>
+        <w:rPr>
+          <w:rFonts w:ascii="Times New Roman" w:hAnsi="Times New Roman" w:cs="Times New Roman"/>
+          <w:sz w:val="24"/>
+          <w:szCs w:val="24"/>
+        </w:rPr>
+        <w:t>(',', n=2, expand=True)</w:t>
       </w:r>
     </w:p>
     <w:p>
@@ -381,7 +571,61 @@
           <w:szCs w:val="24"/>
         </w:rPr>
         <w:lastRenderedPageBreak/>
-        <w:t xml:space="preserve">    dataframe[['genre_1','genre_2','genre_3']] = dataframe['Genre'].str.split(',', n=2, expand=True)</w:t>
+        <w:t xml:space="preserve">    </w:t>
+      </w:r>
+      <w:proofErr w:type="spellStart"/>
+      <w:r>
+        <w:rPr>
+          <w:rFonts w:ascii="Times New Roman" w:hAnsi="Times New Roman" w:cs="Times New Roman"/>
+          <w:sz w:val="24"/>
+          <w:szCs w:val="24"/>
+        </w:rPr>
+        <w:t>dataframe</w:t>
+      </w:r>
+      <w:proofErr w:type="spellEnd"/>
+      <w:r>
+        <w:rPr>
+          <w:rFonts w:ascii="Times New Roman" w:hAnsi="Times New Roman" w:cs="Times New Roman"/>
+          <w:sz w:val="24"/>
+          <w:szCs w:val="24"/>
+        </w:rPr>
+        <w:t xml:space="preserve">[['genre_1','genre_2','genre_3']] = </w:t>
+      </w:r>
+      <w:proofErr w:type="spellStart"/>
+      <w:r>
+        <w:rPr>
+          <w:rFonts w:ascii="Times New Roman" w:hAnsi="Times New Roman" w:cs="Times New Roman"/>
+          <w:sz w:val="24"/>
+          <w:szCs w:val="24"/>
+        </w:rPr>
+        <w:t>dataframe</w:t>
+      </w:r>
+      <w:proofErr w:type="spellEnd"/>
+      <w:r>
+        <w:rPr>
+          <w:rFonts w:ascii="Times New Roman" w:hAnsi="Times New Roman" w:cs="Times New Roman"/>
+          <w:sz w:val="24"/>
+          <w:szCs w:val="24"/>
+        </w:rPr>
+        <w:t>['Genre'].</w:t>
+      </w:r>
+      <w:proofErr w:type="spellStart"/>
+      <w:r>
+        <w:rPr>
+          <w:rFonts w:ascii="Times New Roman" w:hAnsi="Times New Roman" w:cs="Times New Roman"/>
+          <w:sz w:val="24"/>
+          <w:szCs w:val="24"/>
+        </w:rPr>
+        <w:t>str.split</w:t>
+      </w:r>
+      <w:proofErr w:type="spellEnd"/>
+      <w:r>
+        <w:rPr>
+          <w:rFonts w:ascii="Times New Roman" w:hAnsi="Times New Roman" w:cs="Times New Roman"/>
+          <w:sz w:val="24"/>
+          <w:szCs w:val="24"/>
+        </w:rPr>
+        <w:t>(',', n=2, expand=True)</w:t>
       </w:r>
     </w:p>
     <w:p>
@@ -417,7 +661,61 @@
           <w:sz w:val="24"/>
           <w:szCs w:val="24"/>
         </w:rPr>
-        <w:t xml:space="preserve">    split_directors = dataframe['Director'].str.split(',', n=1, expand=True)</w:t>
+        <w:t xml:space="preserve">    </w:t>
+      </w:r>
+      <w:proofErr w:type="spellStart"/>
+      <w:r>
+        <w:rPr>
+          <w:rFonts w:ascii="Times New Roman" w:hAnsi="Times New Roman" w:cs="Times New Roman"/>
+          <w:sz w:val="24"/>
+          <w:szCs w:val="24"/>
+        </w:rPr>
+        <w:t>split_directors</w:t>
+      </w:r>
+      <w:proofErr w:type="spellEnd"/>
+      <w:r>
+        <w:rPr>
+          <w:rFonts w:ascii="Times New Roman" w:hAnsi="Times New Roman" w:cs="Times New Roman"/>
+          <w:sz w:val="24"/>
+          <w:szCs w:val="24"/>
+        </w:rPr>
+        <w:t xml:space="preserve"> = </w:t>
+      </w:r>
+      <w:proofErr w:type="spellStart"/>
+      <w:r>
+        <w:rPr>
+          <w:rFonts w:ascii="Times New Roman" w:hAnsi="Times New Roman" w:cs="Times New Roman"/>
+          <w:sz w:val="24"/>
+          <w:szCs w:val="24"/>
+        </w:rPr>
+        <w:t>dataframe</w:t>
+      </w:r>
+      <w:proofErr w:type="spellEnd"/>
+      <w:r>
+        <w:rPr>
+          <w:rFonts w:ascii="Times New Roman" w:hAnsi="Times New Roman" w:cs="Times New Roman"/>
+          <w:sz w:val="24"/>
+          <w:szCs w:val="24"/>
+        </w:rPr>
+        <w:t>['Director'].</w:t>
+      </w:r>
+      <w:proofErr w:type="spellStart"/>
+      <w:r>
+        <w:rPr>
+          <w:rFonts w:ascii="Times New Roman" w:hAnsi="Times New Roman" w:cs="Times New Roman"/>
+          <w:sz w:val="24"/>
+          <w:szCs w:val="24"/>
+        </w:rPr>
+        <w:t>str.split</w:t>
+      </w:r>
+      <w:proofErr w:type="spellEnd"/>
+      <w:r>
+        <w:rPr>
+          <w:rFonts w:ascii="Times New Roman" w:hAnsi="Times New Roman" w:cs="Times New Roman"/>
+          <w:sz w:val="24"/>
+          <w:szCs w:val="24"/>
+        </w:rPr>
+        <w:t>(',', n=1, expand=True)</w:t>
       </w:r>
     </w:p>
     <w:p>
@@ -453,26 +751,90 @@
           <w:sz w:val="24"/>
           <w:szCs w:val="24"/>
         </w:rPr>
-        <w:t xml:space="preserve">    dataframe['director_1'] = split_directors[0]  # This will always exist</w:t>
-      </w:r>
-    </w:p>
-    <w:p>
-      <w:pPr>
-        <w:spacing w:line="240" w:lineRule="auto"/>
-        <w:rPr>
-          <w:rFonts w:ascii="Times New Roman" w:hAnsi="Times New Roman" w:cs="Times New Roman"/>
-          <w:sz w:val="24"/>
-          <w:szCs w:val="24"/>
-        </w:rPr>
-      </w:pPr>
-      <w:r>
-        <w:rPr>
-          <w:rFonts w:ascii="Times New Roman" w:hAnsi="Times New Roman" w:cs="Times New Roman"/>
-          <w:sz w:val="24"/>
-          <w:szCs w:val="24"/>
-        </w:rPr>
-        <w:t xml:space="preserve">    dataframe['director_2'] = ''  # Initialize with empty strings or NaN</w:t>
-      </w:r>
+        <w:t xml:space="preserve">    </w:t>
+      </w:r>
+      <w:proofErr w:type="spellStart"/>
+      <w:r>
+        <w:rPr>
+          <w:rFonts w:ascii="Times New Roman" w:hAnsi="Times New Roman" w:cs="Times New Roman"/>
+          <w:sz w:val="24"/>
+          <w:szCs w:val="24"/>
+        </w:rPr>
+        <w:t>dataframe</w:t>
+      </w:r>
+      <w:proofErr w:type="spellEnd"/>
+      <w:r>
+        <w:rPr>
+          <w:rFonts w:ascii="Times New Roman" w:hAnsi="Times New Roman" w:cs="Times New Roman"/>
+          <w:sz w:val="24"/>
+          <w:szCs w:val="24"/>
+        </w:rPr>
+        <w:t xml:space="preserve">['director_1'] = </w:t>
+      </w:r>
+      <w:proofErr w:type="spellStart"/>
+      <w:r>
+        <w:rPr>
+          <w:rFonts w:ascii="Times New Roman" w:hAnsi="Times New Roman" w:cs="Times New Roman"/>
+          <w:sz w:val="24"/>
+          <w:szCs w:val="24"/>
+        </w:rPr>
+        <w:t>split_directors</w:t>
+      </w:r>
+      <w:proofErr w:type="spellEnd"/>
+      <w:r>
+        <w:rPr>
+          <w:rFonts w:ascii="Times New Roman" w:hAnsi="Times New Roman" w:cs="Times New Roman"/>
+          <w:sz w:val="24"/>
+          <w:szCs w:val="24"/>
+        </w:rPr>
+        <w:t>[0]  # This will always exist</w:t>
+      </w:r>
+    </w:p>
+    <w:p>
+      <w:pPr>
+        <w:spacing w:line="240" w:lineRule="auto"/>
+        <w:rPr>
+          <w:rFonts w:ascii="Times New Roman" w:hAnsi="Times New Roman" w:cs="Times New Roman"/>
+          <w:sz w:val="24"/>
+          <w:szCs w:val="24"/>
+        </w:rPr>
+      </w:pPr>
+      <w:r>
+        <w:rPr>
+          <w:rFonts w:ascii="Times New Roman" w:hAnsi="Times New Roman" w:cs="Times New Roman"/>
+          <w:sz w:val="24"/>
+          <w:szCs w:val="24"/>
+        </w:rPr>
+        <w:t xml:space="preserve">    </w:t>
+      </w:r>
+      <w:proofErr w:type="spellStart"/>
+      <w:r>
+        <w:rPr>
+          <w:rFonts w:ascii="Times New Roman" w:hAnsi="Times New Roman" w:cs="Times New Roman"/>
+          <w:sz w:val="24"/>
+          <w:szCs w:val="24"/>
+        </w:rPr>
+        <w:t>dataframe</w:t>
+      </w:r>
+      <w:proofErr w:type="spellEnd"/>
+      <w:r>
+        <w:rPr>
+          <w:rFonts w:ascii="Times New Roman" w:hAnsi="Times New Roman" w:cs="Times New Roman"/>
+          <w:sz w:val="24"/>
+          <w:szCs w:val="24"/>
+        </w:rPr>
+        <w:t xml:space="preserve">['director_2'] = ''  # Initialize with empty strings or </w:t>
+      </w:r>
+      <w:proofErr w:type="spellStart"/>
+      <w:r>
+        <w:rPr>
+          <w:rFonts w:ascii="Times New Roman" w:hAnsi="Times New Roman" w:cs="Times New Roman"/>
+          <w:sz w:val="24"/>
+          <w:szCs w:val="24"/>
+        </w:rPr>
+        <w:t>NaN</w:t>
+      </w:r>
+      <w:proofErr w:type="spellEnd"/>
     </w:p>
     <w:p>
       <w:pPr>
@@ -507,43 +869,115 @@
           <w:sz w:val="24"/>
           <w:szCs w:val="24"/>
         </w:rPr>
-        <w:t xml:space="preserve">    if split_directors.shape[1] &gt; 1:</w:t>
-      </w:r>
-    </w:p>
-    <w:p>
-      <w:pPr>
-        <w:spacing w:line="240" w:lineRule="auto"/>
-        <w:rPr>
-          <w:rFonts w:ascii="Times New Roman" w:hAnsi="Times New Roman" w:cs="Times New Roman"/>
-          <w:sz w:val="24"/>
-          <w:szCs w:val="24"/>
-        </w:rPr>
-      </w:pPr>
-      <w:r>
-        <w:rPr>
-          <w:rFonts w:ascii="Times New Roman" w:hAnsi="Times New Roman" w:cs="Times New Roman"/>
-          <w:sz w:val="24"/>
-          <w:szCs w:val="24"/>
-        </w:rPr>
-        <w:t xml:space="preserve">        dataframe['director_2'] = split_directors[1]</w:t>
-      </w:r>
-    </w:p>
-    <w:p>
-      <w:pPr>
-        <w:spacing w:line="240" w:lineRule="auto"/>
-        <w:rPr>
-          <w:rFonts w:ascii="Times New Roman" w:hAnsi="Times New Roman" w:cs="Times New Roman"/>
-          <w:sz w:val="24"/>
-          <w:szCs w:val="24"/>
-        </w:rPr>
-      </w:pPr>
-      <w:r>
-        <w:rPr>
-          <w:rFonts w:ascii="Times New Roman" w:hAnsi="Times New Roman" w:cs="Times New Roman"/>
-          <w:sz w:val="24"/>
-          <w:szCs w:val="24"/>
-        </w:rPr>
-        <w:t xml:space="preserve">    return(dataframe)</w:t>
+        <w:t xml:space="preserve">    if </w:t>
+      </w:r>
+      <w:proofErr w:type="spellStart"/>
+      <w:r>
+        <w:rPr>
+          <w:rFonts w:ascii="Times New Roman" w:hAnsi="Times New Roman" w:cs="Times New Roman"/>
+          <w:sz w:val="24"/>
+          <w:szCs w:val="24"/>
+        </w:rPr>
+        <w:t>split_directors.shape</w:t>
+      </w:r>
+      <w:proofErr w:type="spellEnd"/>
+      <w:r>
+        <w:rPr>
+          <w:rFonts w:ascii="Times New Roman" w:hAnsi="Times New Roman" w:cs="Times New Roman"/>
+          <w:sz w:val="24"/>
+          <w:szCs w:val="24"/>
+        </w:rPr>
+        <w:t>[1] &gt; 1:</w:t>
+      </w:r>
+    </w:p>
+    <w:p>
+      <w:pPr>
+        <w:spacing w:line="240" w:lineRule="auto"/>
+        <w:rPr>
+          <w:rFonts w:ascii="Times New Roman" w:hAnsi="Times New Roman" w:cs="Times New Roman"/>
+          <w:sz w:val="24"/>
+          <w:szCs w:val="24"/>
+        </w:rPr>
+      </w:pPr>
+      <w:r>
+        <w:rPr>
+          <w:rFonts w:ascii="Times New Roman" w:hAnsi="Times New Roman" w:cs="Times New Roman"/>
+          <w:sz w:val="24"/>
+          <w:szCs w:val="24"/>
+        </w:rPr>
+        <w:t xml:space="preserve">        </w:t>
+      </w:r>
+      <w:proofErr w:type="spellStart"/>
+      <w:r>
+        <w:rPr>
+          <w:rFonts w:ascii="Times New Roman" w:hAnsi="Times New Roman" w:cs="Times New Roman"/>
+          <w:sz w:val="24"/>
+          <w:szCs w:val="24"/>
+        </w:rPr>
+        <w:t>dataframe</w:t>
+      </w:r>
+      <w:proofErr w:type="spellEnd"/>
+      <w:r>
+        <w:rPr>
+          <w:rFonts w:ascii="Times New Roman" w:hAnsi="Times New Roman" w:cs="Times New Roman"/>
+          <w:sz w:val="24"/>
+          <w:szCs w:val="24"/>
+        </w:rPr>
+        <w:t xml:space="preserve">['director_2'] = </w:t>
+      </w:r>
+      <w:proofErr w:type="spellStart"/>
+      <w:r>
+        <w:rPr>
+          <w:rFonts w:ascii="Times New Roman" w:hAnsi="Times New Roman" w:cs="Times New Roman"/>
+          <w:sz w:val="24"/>
+          <w:szCs w:val="24"/>
+        </w:rPr>
+        <w:t>split_directors</w:t>
+      </w:r>
+      <w:proofErr w:type="spellEnd"/>
+      <w:r>
+        <w:rPr>
+          <w:rFonts w:ascii="Times New Roman" w:hAnsi="Times New Roman" w:cs="Times New Roman"/>
+          <w:sz w:val="24"/>
+          <w:szCs w:val="24"/>
+        </w:rPr>
+        <w:t>[1]</w:t>
+      </w:r>
+    </w:p>
+    <w:p>
+      <w:pPr>
+        <w:spacing w:line="240" w:lineRule="auto"/>
+        <w:rPr>
+          <w:rFonts w:ascii="Times New Roman" w:hAnsi="Times New Roman" w:cs="Times New Roman"/>
+          <w:sz w:val="24"/>
+          <w:szCs w:val="24"/>
+        </w:rPr>
+      </w:pPr>
+      <w:r>
+        <w:rPr>
+          <w:rFonts w:ascii="Times New Roman" w:hAnsi="Times New Roman" w:cs="Times New Roman"/>
+          <w:sz w:val="24"/>
+          <w:szCs w:val="24"/>
+        </w:rPr>
+        <w:t xml:space="preserve">    return(</w:t>
+      </w:r>
+      <w:proofErr w:type="spellStart"/>
+      <w:r>
+        <w:rPr>
+          <w:rFonts w:ascii="Times New Roman" w:hAnsi="Times New Roman" w:cs="Times New Roman"/>
+          <w:sz w:val="24"/>
+          <w:szCs w:val="24"/>
+        </w:rPr>
+        <w:t>dataframe</w:t>
+      </w:r>
+      <w:proofErr w:type="spellEnd"/>
+      <w:r>
+        <w:rPr>
+          <w:rFonts w:ascii="Times New Roman" w:hAnsi="Times New Roman" w:cs="Times New Roman"/>
+          <w:sz w:val="24"/>
+          <w:szCs w:val="24"/>
+        </w:rPr>
+        <w:t>)</w:t>
       </w:r>
     </w:p>
     <w:p>
@@ -562,7 +996,25 @@
           <w:sz w:val="24"/>
           <w:szCs w:val="24"/>
         </w:rPr>
-        <w:t xml:space="preserve">We continued by renaming columns to follow our snake_case </w:t>
+        <w:t xml:space="preserve">We continued by renaming columns to follow our </w:t>
+      </w:r>
+      <w:proofErr w:type="spellStart"/>
+      <w:r>
+        <w:rPr>
+          <w:rFonts w:ascii="Times New Roman" w:hAnsi="Times New Roman" w:cs="Times New Roman"/>
+          <w:sz w:val="24"/>
+          <w:szCs w:val="24"/>
+        </w:rPr>
+        <w:t>snake_case</w:t>
+      </w:r>
+      <w:proofErr w:type="spellEnd"/>
+      <w:r>
+        <w:rPr>
+          <w:rFonts w:ascii="Times New Roman" w:hAnsi="Times New Roman" w:cs="Times New Roman"/>
+          <w:sz w:val="24"/>
+          <w:szCs w:val="24"/>
+        </w:rPr>
+        <w:t xml:space="preserve"> </w:t>
       </w:r>
       <w:r>
         <w:rPr>
@@ -586,7 +1038,43 @@
           <w:sz w:val="24"/>
           <w:szCs w:val="24"/>
         </w:rPr>
-        <w:t xml:space="preserve"> to the PascalCase format the json we retrieved had</w:t>
+        <w:t xml:space="preserve"> to the </w:t>
+      </w:r>
+      <w:proofErr w:type="spellStart"/>
+      <w:r>
+        <w:rPr>
+          <w:rFonts w:ascii="Times New Roman" w:hAnsi="Times New Roman" w:cs="Times New Roman"/>
+          <w:sz w:val="24"/>
+          <w:szCs w:val="24"/>
+        </w:rPr>
+        <w:t>PascalCase</w:t>
+      </w:r>
+      <w:proofErr w:type="spellEnd"/>
+      <w:r>
+        <w:rPr>
+          <w:rFonts w:ascii="Times New Roman" w:hAnsi="Times New Roman" w:cs="Times New Roman"/>
+          <w:sz w:val="24"/>
+          <w:szCs w:val="24"/>
+        </w:rPr>
+        <w:t xml:space="preserve"> format the </w:t>
+      </w:r>
+      <w:proofErr w:type="spellStart"/>
+      <w:r>
+        <w:rPr>
+          <w:rFonts w:ascii="Times New Roman" w:hAnsi="Times New Roman" w:cs="Times New Roman"/>
+          <w:sz w:val="24"/>
+          <w:szCs w:val="24"/>
+        </w:rPr>
+        <w:t>json</w:t>
+      </w:r>
+      <w:proofErr w:type="spellEnd"/>
+      <w:r>
+        <w:rPr>
+          <w:rFonts w:ascii="Times New Roman" w:hAnsi="Times New Roman" w:cs="Times New Roman"/>
+          <w:sz w:val="24"/>
+          <w:szCs w:val="24"/>
+        </w:rPr>
+        <w:t xml:space="preserve"> we retrieved had</w:t>
       </w:r>
       <w:r>
         <w:rPr>
@@ -667,131 +1155,317 @@
           <w:szCs w:val="24"/>
         </w:rPr>
       </w:pPr>
-      <w:r>
-        <w:rPr>
-          <w:rFonts w:ascii="Times New Roman" w:hAnsi="Times New Roman" w:cs="Times New Roman"/>
-          <w:sz w:val="24"/>
-          <w:szCs w:val="24"/>
-        </w:rPr>
-        <w:t>mask_financial_success = all_movies_df_0['financial_success'] == True</w:t>
-      </w:r>
-    </w:p>
-    <w:p>
-      <w:pPr>
-        <w:spacing w:line="240" w:lineRule="auto"/>
-        <w:rPr>
-          <w:rFonts w:ascii="Times New Roman" w:hAnsi="Times New Roman" w:cs="Times New Roman"/>
-          <w:sz w:val="24"/>
-          <w:szCs w:val="24"/>
-        </w:rPr>
-      </w:pPr>
-      <w:r>
-        <w:rPr>
-          <w:rFonts w:ascii="Times New Roman" w:hAnsi="Times New Roman" w:cs="Times New Roman"/>
-          <w:sz w:val="24"/>
-          <w:szCs w:val="24"/>
-        </w:rPr>
-        <w:t>mask_imdb_rating = all_movies_df_0['imdb_rating'] &gt; 6.0</w:t>
-      </w:r>
-    </w:p>
-    <w:p>
-      <w:pPr>
-        <w:spacing w:line="240" w:lineRule="auto"/>
-        <w:rPr>
-          <w:rFonts w:ascii="Times New Roman" w:hAnsi="Times New Roman" w:cs="Times New Roman"/>
-          <w:sz w:val="24"/>
-          <w:szCs w:val="24"/>
-        </w:rPr>
-      </w:pPr>
-      <w:r>
-        <w:rPr>
-          <w:rFonts w:ascii="Times New Roman" w:hAnsi="Times New Roman" w:cs="Times New Roman"/>
-          <w:sz w:val="24"/>
-          <w:szCs w:val="24"/>
-        </w:rPr>
-        <w:t>mask_rotten_tomatoes_rating = all_movies_df_0['rotten_tomatoes_rating'] &gt; 60</w:t>
-      </w:r>
-    </w:p>
-    <w:p>
-      <w:pPr>
-        <w:spacing w:line="240" w:lineRule="auto"/>
-        <w:rPr>
-          <w:rFonts w:ascii="Times New Roman" w:hAnsi="Times New Roman" w:cs="Times New Roman"/>
-          <w:sz w:val="24"/>
-          <w:szCs w:val="24"/>
-        </w:rPr>
-      </w:pPr>
-      <w:r>
-        <w:rPr>
-          <w:rFonts w:ascii="Times New Roman" w:hAnsi="Times New Roman" w:cs="Times New Roman"/>
-          <w:sz w:val="24"/>
-          <w:szCs w:val="24"/>
-        </w:rPr>
-        <w:t>mask_metacritic_rating = all_movies_df_0['metacritic_rating'] &gt; 60</w:t>
-      </w:r>
-    </w:p>
-    <w:p>
-      <w:pPr>
-        <w:spacing w:line="240" w:lineRule="auto"/>
-        <w:rPr>
-          <w:rFonts w:ascii="Times New Roman" w:hAnsi="Times New Roman" w:cs="Times New Roman"/>
-          <w:sz w:val="24"/>
-          <w:szCs w:val="24"/>
-        </w:rPr>
-      </w:pPr>
-      <w:r>
-        <w:rPr>
-          <w:rFonts w:ascii="Times New Roman" w:hAnsi="Times New Roman" w:cs="Times New Roman"/>
-          <w:sz w:val="24"/>
-          <w:szCs w:val="24"/>
-        </w:rPr>
-        <w:t xml:space="preserve">all_movies_df_0['outcome'] = mask_financial_success &amp; mask_imdb_rating &amp; </w:t>
-      </w:r>
-    </w:p>
-    <w:p>
-      <w:pPr>
-        <w:spacing w:line="240" w:lineRule="auto"/>
-        <w:rPr>
-          <w:rFonts w:ascii="Times New Roman" w:hAnsi="Times New Roman" w:cs="Times New Roman"/>
-          <w:sz w:val="24"/>
-          <w:szCs w:val="24"/>
-        </w:rPr>
-      </w:pPr>
-      <w:r>
-        <w:rPr>
-          <w:rFonts w:ascii="Times New Roman" w:hAnsi="Times New Roman" w:cs="Times New Roman"/>
-          <w:sz w:val="24"/>
-          <w:szCs w:val="24"/>
-        </w:rPr>
-        <w:t>mask_rotten_tomatoes_rating &amp; mask_metacritic_rating</w:t>
-      </w:r>
-    </w:p>
-    <w:p>
-      <w:pPr>
-        <w:spacing w:line="240" w:lineRule="auto"/>
-        <w:rPr>
-          <w:rFonts w:ascii="Times New Roman" w:hAnsi="Times New Roman" w:cs="Times New Roman"/>
-          <w:sz w:val="24"/>
-          <w:szCs w:val="24"/>
-        </w:rPr>
-      </w:pPr>
-    </w:p>
-    <w:p>
-      <w:pPr>
-        <w:spacing w:line="240" w:lineRule="auto"/>
-        <w:rPr>
-          <w:rFonts w:ascii="Times New Roman" w:hAnsi="Times New Roman" w:cs="Times New Roman"/>
-          <w:sz w:val="24"/>
-          <w:szCs w:val="24"/>
-        </w:rPr>
-      </w:pPr>
-      <w:r>
-        <w:rPr>
-          <w:rFonts w:ascii="Times New Roman" w:hAnsi="Times New Roman" w:cs="Times New Roman"/>
-          <w:sz w:val="24"/>
-          <w:szCs w:val="24"/>
-        </w:rPr>
-        <w:t>Once completed, our DataFrames were saved into four separate CSV’s.</w:t>
+      <w:proofErr w:type="spellStart"/>
+      <w:r>
+        <w:rPr>
+          <w:rFonts w:ascii="Times New Roman" w:hAnsi="Times New Roman" w:cs="Times New Roman"/>
+          <w:sz w:val="24"/>
+          <w:szCs w:val="24"/>
+        </w:rPr>
+        <w:t>mask_financial_success</w:t>
+      </w:r>
+      <w:proofErr w:type="spellEnd"/>
+      <w:r>
+        <w:rPr>
+          <w:rFonts w:ascii="Times New Roman" w:hAnsi="Times New Roman" w:cs="Times New Roman"/>
+          <w:sz w:val="24"/>
+          <w:szCs w:val="24"/>
+        </w:rPr>
+        <w:t xml:space="preserve"> = all_movies_df_0['</w:t>
+      </w:r>
+      <w:proofErr w:type="spellStart"/>
+      <w:r>
+        <w:rPr>
+          <w:rFonts w:ascii="Times New Roman" w:hAnsi="Times New Roman" w:cs="Times New Roman"/>
+          <w:sz w:val="24"/>
+          <w:szCs w:val="24"/>
+        </w:rPr>
+        <w:t>financial_success</w:t>
+      </w:r>
+      <w:proofErr w:type="spellEnd"/>
+      <w:r>
+        <w:rPr>
+          <w:rFonts w:ascii="Times New Roman" w:hAnsi="Times New Roman" w:cs="Times New Roman"/>
+          <w:sz w:val="24"/>
+          <w:szCs w:val="24"/>
+        </w:rPr>
+        <w:t>'] == True</w:t>
+      </w:r>
+    </w:p>
+    <w:p>
+      <w:pPr>
+        <w:spacing w:line="240" w:lineRule="auto"/>
+        <w:rPr>
+          <w:rFonts w:ascii="Times New Roman" w:hAnsi="Times New Roman" w:cs="Times New Roman"/>
+          <w:sz w:val="24"/>
+          <w:szCs w:val="24"/>
+        </w:rPr>
+      </w:pPr>
+      <w:proofErr w:type="spellStart"/>
+      <w:r>
+        <w:rPr>
+          <w:rFonts w:ascii="Times New Roman" w:hAnsi="Times New Roman" w:cs="Times New Roman"/>
+          <w:sz w:val="24"/>
+          <w:szCs w:val="24"/>
+        </w:rPr>
+        <w:t>mask_imdb_rating</w:t>
+      </w:r>
+      <w:proofErr w:type="spellEnd"/>
+      <w:r>
+        <w:rPr>
+          <w:rFonts w:ascii="Times New Roman" w:hAnsi="Times New Roman" w:cs="Times New Roman"/>
+          <w:sz w:val="24"/>
+          <w:szCs w:val="24"/>
+        </w:rPr>
+        <w:t xml:space="preserve"> = all_movies_df_0['</w:t>
+      </w:r>
+      <w:proofErr w:type="spellStart"/>
+      <w:r>
+        <w:rPr>
+          <w:rFonts w:ascii="Times New Roman" w:hAnsi="Times New Roman" w:cs="Times New Roman"/>
+          <w:sz w:val="24"/>
+          <w:szCs w:val="24"/>
+        </w:rPr>
+        <w:t>imdb_rating</w:t>
+      </w:r>
+      <w:proofErr w:type="spellEnd"/>
+      <w:r>
+        <w:rPr>
+          <w:rFonts w:ascii="Times New Roman" w:hAnsi="Times New Roman" w:cs="Times New Roman"/>
+          <w:sz w:val="24"/>
+          <w:szCs w:val="24"/>
+        </w:rPr>
+        <w:t>'] &gt; 6.0</w:t>
+      </w:r>
+    </w:p>
+    <w:p>
+      <w:pPr>
+        <w:spacing w:line="240" w:lineRule="auto"/>
+        <w:rPr>
+          <w:rFonts w:ascii="Times New Roman" w:hAnsi="Times New Roman" w:cs="Times New Roman"/>
+          <w:sz w:val="24"/>
+          <w:szCs w:val="24"/>
+        </w:rPr>
+      </w:pPr>
+      <w:proofErr w:type="spellStart"/>
+      <w:r>
+        <w:rPr>
+          <w:rFonts w:ascii="Times New Roman" w:hAnsi="Times New Roman" w:cs="Times New Roman"/>
+          <w:sz w:val="24"/>
+          <w:szCs w:val="24"/>
+        </w:rPr>
+        <w:t>mask_rotten_tomatoes_rating</w:t>
+      </w:r>
+      <w:proofErr w:type="spellEnd"/>
+      <w:r>
+        <w:rPr>
+          <w:rFonts w:ascii="Times New Roman" w:hAnsi="Times New Roman" w:cs="Times New Roman"/>
+          <w:sz w:val="24"/>
+          <w:szCs w:val="24"/>
+        </w:rPr>
+        <w:t xml:space="preserve"> = all_movies_df_0['</w:t>
+      </w:r>
+      <w:proofErr w:type="spellStart"/>
+      <w:r>
+        <w:rPr>
+          <w:rFonts w:ascii="Times New Roman" w:hAnsi="Times New Roman" w:cs="Times New Roman"/>
+          <w:sz w:val="24"/>
+          <w:szCs w:val="24"/>
+        </w:rPr>
+        <w:t>rotten_tomatoes_rating</w:t>
+      </w:r>
+      <w:proofErr w:type="spellEnd"/>
+      <w:r>
+        <w:rPr>
+          <w:rFonts w:ascii="Times New Roman" w:hAnsi="Times New Roman" w:cs="Times New Roman"/>
+          <w:sz w:val="24"/>
+          <w:szCs w:val="24"/>
+        </w:rPr>
+        <w:t>'] &gt; 60</w:t>
+      </w:r>
+    </w:p>
+    <w:p>
+      <w:pPr>
+        <w:spacing w:line="240" w:lineRule="auto"/>
+        <w:rPr>
+          <w:rFonts w:ascii="Times New Roman" w:hAnsi="Times New Roman" w:cs="Times New Roman"/>
+          <w:sz w:val="24"/>
+          <w:szCs w:val="24"/>
+        </w:rPr>
+      </w:pPr>
+      <w:proofErr w:type="spellStart"/>
+      <w:r>
+        <w:rPr>
+          <w:rFonts w:ascii="Times New Roman" w:hAnsi="Times New Roman" w:cs="Times New Roman"/>
+          <w:sz w:val="24"/>
+          <w:szCs w:val="24"/>
+        </w:rPr>
+        <w:t>mask_metacritic_rating</w:t>
+      </w:r>
+      <w:proofErr w:type="spellEnd"/>
+      <w:r>
+        <w:rPr>
+          <w:rFonts w:ascii="Times New Roman" w:hAnsi="Times New Roman" w:cs="Times New Roman"/>
+          <w:sz w:val="24"/>
+          <w:szCs w:val="24"/>
+        </w:rPr>
+        <w:t xml:space="preserve"> = all_movies_df_0['</w:t>
+      </w:r>
+      <w:proofErr w:type="spellStart"/>
+      <w:r>
+        <w:rPr>
+          <w:rFonts w:ascii="Times New Roman" w:hAnsi="Times New Roman" w:cs="Times New Roman"/>
+          <w:sz w:val="24"/>
+          <w:szCs w:val="24"/>
+        </w:rPr>
+        <w:t>metacritic_rating</w:t>
+      </w:r>
+      <w:proofErr w:type="spellEnd"/>
+      <w:r>
+        <w:rPr>
+          <w:rFonts w:ascii="Times New Roman" w:hAnsi="Times New Roman" w:cs="Times New Roman"/>
+          <w:sz w:val="24"/>
+          <w:szCs w:val="24"/>
+        </w:rPr>
+        <w:t>'] &gt; 60</w:t>
+      </w:r>
+    </w:p>
+    <w:p>
+      <w:pPr>
+        <w:spacing w:line="240" w:lineRule="auto"/>
+        <w:rPr>
+          <w:rFonts w:ascii="Times New Roman" w:hAnsi="Times New Roman" w:cs="Times New Roman"/>
+          <w:sz w:val="24"/>
+          <w:szCs w:val="24"/>
+        </w:rPr>
+      </w:pPr>
+      <w:r>
+        <w:rPr>
+          <w:rFonts w:ascii="Times New Roman" w:hAnsi="Times New Roman" w:cs="Times New Roman"/>
+          <w:sz w:val="24"/>
+          <w:szCs w:val="24"/>
+        </w:rPr>
+        <w:t xml:space="preserve">all_movies_df_0['outcome'] = </w:t>
+      </w:r>
+      <w:proofErr w:type="spellStart"/>
+      <w:r>
+        <w:rPr>
+          <w:rFonts w:ascii="Times New Roman" w:hAnsi="Times New Roman" w:cs="Times New Roman"/>
+          <w:sz w:val="24"/>
+          <w:szCs w:val="24"/>
+        </w:rPr>
+        <w:t>mask_financial_success</w:t>
+      </w:r>
+      <w:proofErr w:type="spellEnd"/>
+      <w:r>
+        <w:rPr>
+          <w:rFonts w:ascii="Times New Roman" w:hAnsi="Times New Roman" w:cs="Times New Roman"/>
+          <w:sz w:val="24"/>
+          <w:szCs w:val="24"/>
+        </w:rPr>
+        <w:t xml:space="preserve"> &amp; </w:t>
+      </w:r>
+      <w:proofErr w:type="spellStart"/>
+      <w:r>
+        <w:rPr>
+          <w:rFonts w:ascii="Times New Roman" w:hAnsi="Times New Roman" w:cs="Times New Roman"/>
+          <w:sz w:val="24"/>
+          <w:szCs w:val="24"/>
+        </w:rPr>
+        <w:t>mask_imdb_rating</w:t>
+      </w:r>
+      <w:proofErr w:type="spellEnd"/>
+      <w:r>
+        <w:rPr>
+          <w:rFonts w:ascii="Times New Roman" w:hAnsi="Times New Roman" w:cs="Times New Roman"/>
+          <w:sz w:val="24"/>
+          <w:szCs w:val="24"/>
+        </w:rPr>
+        <w:t xml:space="preserve"> &amp; </w:t>
+      </w:r>
+    </w:p>
+    <w:p>
+      <w:pPr>
+        <w:spacing w:line="240" w:lineRule="auto"/>
+        <w:rPr>
+          <w:rFonts w:ascii="Times New Roman" w:hAnsi="Times New Roman" w:cs="Times New Roman"/>
+          <w:sz w:val="24"/>
+          <w:szCs w:val="24"/>
+        </w:rPr>
+      </w:pPr>
+      <w:proofErr w:type="spellStart"/>
+      <w:r>
+        <w:rPr>
+          <w:rFonts w:ascii="Times New Roman" w:hAnsi="Times New Roman" w:cs="Times New Roman"/>
+          <w:sz w:val="24"/>
+          <w:szCs w:val="24"/>
+        </w:rPr>
+        <w:t>mask_rotten_tomatoes_rating</w:t>
+      </w:r>
+      <w:proofErr w:type="spellEnd"/>
+      <w:r>
+        <w:rPr>
+          <w:rFonts w:ascii="Times New Roman" w:hAnsi="Times New Roman" w:cs="Times New Roman"/>
+          <w:sz w:val="24"/>
+          <w:szCs w:val="24"/>
+        </w:rPr>
+        <w:t xml:space="preserve"> &amp; </w:t>
+      </w:r>
+      <w:proofErr w:type="spellStart"/>
+      <w:r>
+        <w:rPr>
+          <w:rFonts w:ascii="Times New Roman" w:hAnsi="Times New Roman" w:cs="Times New Roman"/>
+          <w:sz w:val="24"/>
+          <w:szCs w:val="24"/>
+        </w:rPr>
+        <w:t>mask_metacritic_rating</w:t>
+      </w:r>
+      <w:proofErr w:type="spellEnd"/>
+    </w:p>
+    <w:p>
+      <w:pPr>
+        <w:spacing w:line="240" w:lineRule="auto"/>
+        <w:rPr>
+          <w:rFonts w:ascii="Times New Roman" w:hAnsi="Times New Roman" w:cs="Times New Roman"/>
+          <w:sz w:val="24"/>
+          <w:szCs w:val="24"/>
+        </w:rPr>
+      </w:pPr>
+    </w:p>
+    <w:p>
+      <w:pPr>
+        <w:spacing w:line="240" w:lineRule="auto"/>
+        <w:rPr>
+          <w:rFonts w:ascii="Times New Roman" w:hAnsi="Times New Roman" w:cs="Times New Roman"/>
+          <w:sz w:val="24"/>
+          <w:szCs w:val="24"/>
+        </w:rPr>
+      </w:pPr>
+      <w:r>
+        <w:rPr>
+          <w:rFonts w:ascii="Times New Roman" w:hAnsi="Times New Roman" w:cs="Times New Roman"/>
+          <w:sz w:val="24"/>
+          <w:szCs w:val="24"/>
+        </w:rPr>
+        <w:t xml:space="preserve">Once completed, our </w:t>
+      </w:r>
+      <w:proofErr w:type="spellStart"/>
+      <w:r>
+        <w:rPr>
+          <w:rFonts w:ascii="Times New Roman" w:hAnsi="Times New Roman" w:cs="Times New Roman"/>
+          <w:sz w:val="24"/>
+          <w:szCs w:val="24"/>
+        </w:rPr>
+        <w:t>DataFrames</w:t>
+      </w:r>
+      <w:proofErr w:type="spellEnd"/>
+      <w:r>
+        <w:rPr>
+          <w:rFonts w:ascii="Times New Roman" w:hAnsi="Times New Roman" w:cs="Times New Roman"/>
+          <w:sz w:val="24"/>
+          <w:szCs w:val="24"/>
+        </w:rPr>
+        <w:t xml:space="preserve"> were saved into four separate CSV’s.</w:t>
       </w:r>
     </w:p>
     <w:p>
@@ -865,7 +1539,25 @@
           <w:sz w:val="24"/>
           <w:szCs w:val="24"/>
         </w:rPr>
-        <w:t xml:space="preserve">, we used pip to install Spark, which enabled us to run the application in Google Colab. If </w:t>
+        <w:t xml:space="preserve">, we used pip to install Spark, which enabled us to run the application in Google </w:t>
+      </w:r>
+      <w:proofErr w:type="spellStart"/>
+      <w:r>
+        <w:rPr>
+          <w:rFonts w:ascii="Times New Roman" w:hAnsi="Times New Roman" w:cs="Times New Roman"/>
+          <w:sz w:val="24"/>
+          <w:szCs w:val="24"/>
+        </w:rPr>
+        <w:t>Colab</w:t>
+      </w:r>
+      <w:proofErr w:type="spellEnd"/>
+      <w:r>
+        <w:rPr>
+          <w:rFonts w:ascii="Times New Roman" w:hAnsi="Times New Roman" w:cs="Times New Roman"/>
+          <w:sz w:val="24"/>
+          <w:szCs w:val="24"/>
+        </w:rPr>
+        <w:t xml:space="preserve">. If </w:t>
       </w:r>
       <w:r>
         <w:rPr>
@@ -891,13 +1583,23 @@
         </w:rPr>
         <w:t xml:space="preserve">Google </w:t>
       </w:r>
-      <w:r>
-        <w:rPr>
-          <w:rFonts w:ascii="Times New Roman" w:hAnsi="Times New Roman" w:cs="Times New Roman"/>
-          <w:sz w:val="24"/>
-          <w:szCs w:val="24"/>
-        </w:rPr>
-        <w:t>Colab, this is your first step</w:t>
+      <w:proofErr w:type="spellStart"/>
+      <w:r>
+        <w:rPr>
+          <w:rFonts w:ascii="Times New Roman" w:hAnsi="Times New Roman" w:cs="Times New Roman"/>
+          <w:sz w:val="24"/>
+          <w:szCs w:val="24"/>
+        </w:rPr>
+        <w:t>Colab</w:t>
+      </w:r>
+      <w:proofErr w:type="spellEnd"/>
+      <w:r>
+        <w:rPr>
+          <w:rFonts w:ascii="Times New Roman" w:hAnsi="Times New Roman" w:cs="Times New Roman"/>
+          <w:sz w:val="24"/>
+          <w:szCs w:val="24"/>
+        </w:rPr>
+        <w:t>, this is your first step</w:t>
       </w:r>
       <w:r>
         <w:rPr>
@@ -922,7 +1624,43 @@
           <w:szCs w:val="24"/>
         </w:rPr>
         <w:lastRenderedPageBreak/>
-        <w:t xml:space="preserve">required dependencies in your file, such as pathlib, pandas, and sklearn for </w:t>
+        <w:t xml:space="preserve">required dependencies in your file, such as </w:t>
+      </w:r>
+      <w:proofErr w:type="spellStart"/>
+      <w:r>
+        <w:rPr>
+          <w:rFonts w:ascii="Times New Roman" w:hAnsi="Times New Roman" w:cs="Times New Roman"/>
+          <w:sz w:val="24"/>
+          <w:szCs w:val="24"/>
+        </w:rPr>
+        <w:t>pathlib</w:t>
+      </w:r>
+      <w:proofErr w:type="spellEnd"/>
+      <w:r>
+        <w:rPr>
+          <w:rFonts w:ascii="Times New Roman" w:hAnsi="Times New Roman" w:cs="Times New Roman"/>
+          <w:sz w:val="24"/>
+          <w:szCs w:val="24"/>
+        </w:rPr>
+        <w:t xml:space="preserve">, pandas, and </w:t>
+      </w:r>
+      <w:proofErr w:type="spellStart"/>
+      <w:r>
+        <w:rPr>
+          <w:rFonts w:ascii="Times New Roman" w:hAnsi="Times New Roman" w:cs="Times New Roman"/>
+          <w:sz w:val="24"/>
+          <w:szCs w:val="24"/>
+        </w:rPr>
+        <w:t>sklearn</w:t>
+      </w:r>
+      <w:proofErr w:type="spellEnd"/>
+      <w:r>
+        <w:rPr>
+          <w:rFonts w:ascii="Times New Roman" w:hAnsi="Times New Roman" w:cs="Times New Roman"/>
+          <w:sz w:val="24"/>
+          <w:szCs w:val="24"/>
+        </w:rPr>
+        <w:t xml:space="preserve"> for </w:t>
       </w:r>
       <w:r>
         <w:rPr>
@@ -954,7 +1692,25 @@
           <w:sz w:val="24"/>
           <w:szCs w:val="24"/>
         </w:rPr>
-        <w:t>re CSVs), using inferSchema to determine data types, and—importantly—applying quote, escape, and multiline options because our 'overview' column contained these elements. This approach helped resolve a major issue we encountered.</w:t>
+        <w:t xml:space="preserve">re CSVs), using </w:t>
+      </w:r>
+      <w:proofErr w:type="spellStart"/>
+      <w:r>
+        <w:rPr>
+          <w:rFonts w:ascii="Times New Roman" w:hAnsi="Times New Roman" w:cs="Times New Roman"/>
+          <w:sz w:val="24"/>
+          <w:szCs w:val="24"/>
+        </w:rPr>
+        <w:t>inferSchema</w:t>
+      </w:r>
+      <w:proofErr w:type="spellEnd"/>
+      <w:r>
+        <w:rPr>
+          <w:rFonts w:ascii="Times New Roman" w:hAnsi="Times New Roman" w:cs="Times New Roman"/>
+          <w:sz w:val="24"/>
+          <w:szCs w:val="24"/>
+        </w:rPr>
+        <w:t xml:space="preserve"> to determine data types, and—importantly—applying quote, escape, and multiline options because our 'overview' column contained these elements. This approach helped resolve a major issue we encountered.</w:t>
       </w:r>
     </w:p>
     <w:p>
@@ -1069,13 +1825,23 @@
         </w:rPr>
         <w:t xml:space="preserve">After completing the data exploration, we exported the Spark </w:t>
       </w:r>
-      <w:r>
-        <w:rPr>
-          <w:rFonts w:ascii="Times New Roman" w:hAnsi="Times New Roman" w:cs="Times New Roman"/>
-          <w:sz w:val="24"/>
-          <w:szCs w:val="24"/>
-        </w:rPr>
-        <w:t xml:space="preserve">DataFrame </w:t>
+      <w:proofErr w:type="spellStart"/>
+      <w:r>
+        <w:rPr>
+          <w:rFonts w:ascii="Times New Roman" w:hAnsi="Times New Roman" w:cs="Times New Roman"/>
+          <w:sz w:val="24"/>
+          <w:szCs w:val="24"/>
+        </w:rPr>
+        <w:t>DataFrame</w:t>
+      </w:r>
+      <w:proofErr w:type="spellEnd"/>
+      <w:r>
+        <w:rPr>
+          <w:rFonts w:ascii="Times New Roman" w:hAnsi="Times New Roman" w:cs="Times New Roman"/>
+          <w:sz w:val="24"/>
+          <w:szCs w:val="24"/>
+        </w:rPr>
+        <w:t xml:space="preserve"> </w:t>
       </w:r>
       <w:r>
         <w:rPr>
@@ -1085,6 +1851,7 @@
         </w:rPr>
         <w:t xml:space="preserve">into a Pandas </w:t>
       </w:r>
+      <w:proofErr w:type="spellStart"/>
       <w:r>
         <w:rPr>
           <w:rFonts w:ascii="Times New Roman" w:hAnsi="Times New Roman" w:cs="Times New Roman"/>
@@ -1093,6 +1860,7 @@
         </w:rPr>
         <w:t>DataFrame</w:t>
       </w:r>
+      <w:proofErr w:type="spellEnd"/>
       <w:r>
         <w:rPr>
           <w:rFonts w:ascii="Times New Roman" w:hAnsi="Times New Roman" w:cs="Times New Roman"/>
@@ -1306,7 +2074,25 @@
           <w:sz w:val="24"/>
           <w:szCs w:val="24"/>
         </w:rPr>
-        <w:t xml:space="preserve">We trained and scaled our data using StandardScaler. </w:t>
+        <w:t xml:space="preserve">We trained and scaled our data using </w:t>
+      </w:r>
+      <w:proofErr w:type="spellStart"/>
+      <w:r>
+        <w:rPr>
+          <w:rFonts w:ascii="Times New Roman" w:hAnsi="Times New Roman" w:cs="Times New Roman"/>
+          <w:sz w:val="24"/>
+          <w:szCs w:val="24"/>
+        </w:rPr>
+        <w:t>StandardScaler</w:t>
+      </w:r>
+      <w:proofErr w:type="spellEnd"/>
+      <w:r>
+        <w:rPr>
+          <w:rFonts w:ascii="Times New Roman" w:hAnsi="Times New Roman" w:cs="Times New Roman"/>
+          <w:sz w:val="24"/>
+          <w:szCs w:val="24"/>
+        </w:rPr>
+        <w:t xml:space="preserve">. </w:t>
       </w:r>
     </w:p>
     <w:p>
@@ -1351,7 +2137,25 @@
           <w:sz w:val="24"/>
           <w:szCs w:val="24"/>
         </w:rPr>
-        <w:t xml:space="preserve">We created a LogisticRegression classifier, utilizing the newton-cg solver. We set the maximum number of iterations to 200 and chose a random state of 1. </w:t>
+        <w:t xml:space="preserve">We created a </w:t>
+      </w:r>
+      <w:proofErr w:type="spellStart"/>
+      <w:r>
+        <w:rPr>
+          <w:rFonts w:ascii="Times New Roman" w:hAnsi="Times New Roman" w:cs="Times New Roman"/>
+          <w:sz w:val="24"/>
+          <w:szCs w:val="24"/>
+        </w:rPr>
+        <w:t>LogisticRegression</w:t>
+      </w:r>
+      <w:proofErr w:type="spellEnd"/>
+      <w:r>
+        <w:rPr>
+          <w:rFonts w:ascii="Times New Roman" w:hAnsi="Times New Roman" w:cs="Times New Roman"/>
+          <w:sz w:val="24"/>
+          <w:szCs w:val="24"/>
+        </w:rPr>
+        <w:t xml:space="preserve"> classifier, utilizing the newton-cg solver. We set the maximum number of iterations to 200 and chose a random state of 1. </w:t>
       </w:r>
     </w:p>
     <w:p>
@@ -1409,18 +2213,23 @@
     <w:p>
       <w:pPr>
         <w:spacing w:line="240" w:lineRule="auto"/>
-        <w:ind w:firstLine="720"/>
-        <w:rPr>
-          <w:rFonts w:ascii="Times New Roman" w:hAnsi="Times New Roman" w:cs="Times New Roman"/>
-          <w:sz w:val="24"/>
-          <w:szCs w:val="24"/>
-        </w:rPr>
-      </w:pPr>
-      <w:r>
-        <w:rPr>
-          <w:rFonts w:ascii="Times New Roman" w:hAnsi="Times New Roman" w:cs="Times New Roman"/>
-          <w:sz w:val="24"/>
-          <w:szCs w:val="24"/>
+        <w:rPr>
+          <w:rFonts w:ascii="Times New Roman" w:hAnsi="Times New Roman" w:cs="Times New Roman"/>
+          <w:b/>
+          <w:bCs/>
+          <w:sz w:val="24"/>
+          <w:szCs w:val="24"/>
+          <w:u w:val="single"/>
+        </w:rPr>
+      </w:pPr>
+      <w:r>
+        <w:rPr>
+          <w:rFonts w:ascii="Times New Roman" w:hAnsi="Times New Roman" w:cs="Times New Roman"/>
+          <w:b/>
+          <w:bCs/>
+          <w:sz w:val="24"/>
+          <w:szCs w:val="24"/>
+          <w:u w:val="single"/>
         </w:rPr>
         <w:t xml:space="preserve">Deep Neural Net Model using TensorFlow </w:t>
       </w:r>
@@ -1620,7 +2429,25 @@
           <w:sz w:val="24"/>
           <w:szCs w:val="24"/>
         </w:rPr>
-        <w:t xml:space="preserve">- number_input_features: </w:t>
+        <w:t xml:space="preserve">- </w:t>
+      </w:r>
+      <w:proofErr w:type="spellStart"/>
+      <w:r>
+        <w:rPr>
+          <w:rFonts w:ascii="Times New Roman" w:hAnsi="Times New Roman" w:cs="Times New Roman"/>
+          <w:sz w:val="24"/>
+          <w:szCs w:val="24"/>
+        </w:rPr>
+        <w:t>number_input_features</w:t>
+      </w:r>
+      <w:proofErr w:type="spellEnd"/>
+      <w:r>
+        <w:rPr>
+          <w:rFonts w:ascii="Times New Roman" w:hAnsi="Times New Roman" w:cs="Times New Roman"/>
+          <w:sz w:val="24"/>
+          <w:szCs w:val="24"/>
+        </w:rPr>
+        <w:t xml:space="preserve">: </w:t>
       </w:r>
       <w:r>
         <w:rPr>
@@ -1696,7 +2523,25 @@
           <w:sz w:val="24"/>
           <w:szCs w:val="24"/>
         </w:rPr>
-        <w:t xml:space="preserve">We defined the model using the tf.keras.models.Sequential, allowing us to create a neural network layer by layer. </w:t>
+        <w:t xml:space="preserve">We defined the model using the </w:t>
+      </w:r>
+      <w:proofErr w:type="spellStart"/>
+      <w:r>
+        <w:rPr>
+          <w:rFonts w:ascii="Times New Roman" w:hAnsi="Times New Roman" w:cs="Times New Roman"/>
+          <w:sz w:val="24"/>
+          <w:szCs w:val="24"/>
+        </w:rPr>
+        <w:t>tf.keras.models.Sequential</w:t>
+      </w:r>
+      <w:proofErr w:type="spellEnd"/>
+      <w:r>
+        <w:rPr>
+          <w:rFonts w:ascii="Times New Roman" w:hAnsi="Times New Roman" w:cs="Times New Roman"/>
+          <w:sz w:val="24"/>
+          <w:szCs w:val="24"/>
+        </w:rPr>
+        <w:t xml:space="preserve">, allowing us to create a neural network layer by layer. </w:t>
       </w:r>
       <w:r>
         <w:rPr>
@@ -1714,7 +2559,25 @@
           <w:szCs w:val="24"/>
         </w:rPr>
         <w:br/>
-        <w:t xml:space="preserve">           • The first hidden layer has 32 nodes and uses the ReLU activation function. </w:t>
+        <w:t xml:space="preserve">           • The first hidden layer has 32 nodes and uses the </w:t>
+      </w:r>
+      <w:proofErr w:type="spellStart"/>
+      <w:r>
+        <w:rPr>
+          <w:rFonts w:ascii="Times New Roman" w:hAnsi="Times New Roman" w:cs="Times New Roman"/>
+          <w:sz w:val="24"/>
+          <w:szCs w:val="24"/>
+        </w:rPr>
+        <w:t>ReLU</w:t>
+      </w:r>
+      <w:proofErr w:type="spellEnd"/>
+      <w:r>
+        <w:rPr>
+          <w:rFonts w:ascii="Times New Roman" w:hAnsi="Times New Roman" w:cs="Times New Roman"/>
+          <w:sz w:val="24"/>
+          <w:szCs w:val="24"/>
+        </w:rPr>
+        <w:t xml:space="preserve"> activation function. </w:t>
       </w:r>
       <w:r>
         <w:rPr>
@@ -1723,7 +2586,25 @@
           <w:szCs w:val="24"/>
         </w:rPr>
         <w:br/>
-        <w:t xml:space="preserve">           • The second hidden layer has 64 nodes and uses the ReLU activation function. </w:t>
+        <w:t xml:space="preserve">           • The second hidden layer has 64 nodes and uses the </w:t>
+      </w:r>
+      <w:proofErr w:type="spellStart"/>
+      <w:r>
+        <w:rPr>
+          <w:rFonts w:ascii="Times New Roman" w:hAnsi="Times New Roman" w:cs="Times New Roman"/>
+          <w:sz w:val="24"/>
+          <w:szCs w:val="24"/>
+        </w:rPr>
+        <w:t>ReLU</w:t>
+      </w:r>
+      <w:proofErr w:type="spellEnd"/>
+      <w:r>
+        <w:rPr>
+          <w:rFonts w:ascii="Times New Roman" w:hAnsi="Times New Roman" w:cs="Times New Roman"/>
+          <w:sz w:val="24"/>
+          <w:szCs w:val="24"/>
+        </w:rPr>
+        <w:t xml:space="preserve"> activation function. </w:t>
       </w:r>
       <w:r>
         <w:rPr>
@@ -1760,7 +2641,25 @@
           <w:sz w:val="24"/>
           <w:szCs w:val="24"/>
         </w:rPr>
-        <w:t>We chose three activation functions for our model: ReLU, Tanh, and Sigmoid. Here's why:</w:t>
+        <w:t xml:space="preserve">We chose three activation functions for our model: </w:t>
+      </w:r>
+      <w:proofErr w:type="spellStart"/>
+      <w:r>
+        <w:rPr>
+          <w:rFonts w:ascii="Times New Roman" w:hAnsi="Times New Roman" w:cs="Times New Roman"/>
+          <w:sz w:val="24"/>
+          <w:szCs w:val="24"/>
+        </w:rPr>
+        <w:t>ReLU</w:t>
+      </w:r>
+      <w:proofErr w:type="spellEnd"/>
+      <w:r>
+        <w:rPr>
+          <w:rFonts w:ascii="Times New Roman" w:hAnsi="Times New Roman" w:cs="Times New Roman"/>
+          <w:sz w:val="24"/>
+          <w:szCs w:val="24"/>
+        </w:rPr>
+        <w:t>, Tanh, and Sigmoid. Here's why:</w:t>
       </w:r>
     </w:p>
     <w:p>
@@ -1787,13 +2686,23 @@
           <w:szCs w:val="24"/>
         </w:rPr>
       </w:pPr>
-      <w:r>
-        <w:rPr>
-          <w:rFonts w:ascii="Times New Roman" w:hAnsi="Times New Roman" w:cs="Times New Roman"/>
-          <w:sz w:val="24"/>
-          <w:szCs w:val="24"/>
-        </w:rPr>
-        <w:t>ReLU is easy to implement, non-linear, and keeps many good properties of linear models.</w:t>
+      <w:proofErr w:type="spellStart"/>
+      <w:r>
+        <w:rPr>
+          <w:rFonts w:ascii="Times New Roman" w:hAnsi="Times New Roman" w:cs="Times New Roman"/>
+          <w:sz w:val="24"/>
+          <w:szCs w:val="24"/>
+        </w:rPr>
+        <w:t>ReLU</w:t>
+      </w:r>
+      <w:proofErr w:type="spellEnd"/>
+      <w:r>
+        <w:rPr>
+          <w:rFonts w:ascii="Times New Roman" w:hAnsi="Times New Roman" w:cs="Times New Roman"/>
+          <w:sz w:val="24"/>
+          <w:szCs w:val="24"/>
+        </w:rPr>
+        <w:t xml:space="preserve"> is easy to implement, non-linear, and keeps many good properties of linear models.</w:t>
       </w:r>
     </w:p>
     <w:p>
@@ -1929,7 +2838,25 @@
           <w:sz w:val="24"/>
           <w:szCs w:val="24"/>
         </w:rPr>
-        <w:t>The optimizer as adam, which adapts the learning rate for each parameter based on the magnitude of the gradient, making it suitable for a wide range of problems.</w:t>
+        <w:t xml:space="preserve">The optimizer as </w:t>
+      </w:r>
+      <w:proofErr w:type="spellStart"/>
+      <w:r>
+        <w:rPr>
+          <w:rFonts w:ascii="Times New Roman" w:hAnsi="Times New Roman" w:cs="Times New Roman"/>
+          <w:sz w:val="24"/>
+          <w:szCs w:val="24"/>
+        </w:rPr>
+        <w:t>adam</w:t>
+      </w:r>
+      <w:proofErr w:type="spellEnd"/>
+      <w:r>
+        <w:rPr>
+          <w:rFonts w:ascii="Times New Roman" w:hAnsi="Times New Roman" w:cs="Times New Roman"/>
+          <w:sz w:val="24"/>
+          <w:szCs w:val="24"/>
+        </w:rPr>
+        <w:t>, which adapts the learning rate for each parameter based on the magnitude of the gradient, making it suitable for a wide range of problems.</w:t>
       </w:r>
     </w:p>
     <w:p>
@@ -2178,15 +3105,85 @@
           <w:szCs w:val="24"/>
         </w:rPr>
         <w:tab/>
-        <w:t xml:space="preserve">When starting the model, we had issues with deciding how many trees, or n_estimators, should be used in our model. When starting low, we had </w:t>
-      </w:r>
-      <w:r>
-        <w:rPr>
-          <w:rFonts w:ascii="Times New Roman" w:hAnsi="Times New Roman" w:cs="Times New Roman"/>
-          <w:sz w:val="24"/>
-          <w:szCs w:val="24"/>
-        </w:rPr>
-        <w:t xml:space="preserve">an accuracy of around 71%, but this did not match our criteria, so we increased from 50 to 100, and saw a decrease in our accuracy. After trial and error, we landed on an n_estimators of 20 to showcase our model, however we were still unable to reach a 75% accuracy. </w:t>
+        <w:t xml:space="preserve">When starting the model, we had issues with deciding how many trees, or </w:t>
+      </w:r>
+      <w:proofErr w:type="spellStart"/>
+      <w:r>
+        <w:rPr>
+          <w:rFonts w:ascii="Times New Roman" w:hAnsi="Times New Roman" w:cs="Times New Roman"/>
+          <w:sz w:val="24"/>
+          <w:szCs w:val="24"/>
+        </w:rPr>
+        <w:t>n_estimators</w:t>
+      </w:r>
+      <w:proofErr w:type="spellEnd"/>
+      <w:r>
+        <w:rPr>
+          <w:rFonts w:ascii="Times New Roman" w:hAnsi="Times New Roman" w:cs="Times New Roman"/>
+          <w:sz w:val="24"/>
+          <w:szCs w:val="24"/>
+        </w:rPr>
+        <w:t xml:space="preserve">, should be used in our model. When starting low, we had </w:t>
+      </w:r>
+      <w:r>
+        <w:rPr>
+          <w:rFonts w:ascii="Times New Roman" w:hAnsi="Times New Roman" w:cs="Times New Roman"/>
+          <w:sz w:val="24"/>
+          <w:szCs w:val="24"/>
+        </w:rPr>
+        <w:t xml:space="preserve">an accuracy of around 71%, but this did not match our criteria, so we increased </w:t>
+      </w:r>
+      <w:r>
+        <w:rPr>
+          <w:rFonts w:ascii="Times New Roman" w:hAnsi="Times New Roman" w:cs="Times New Roman"/>
+          <w:sz w:val="24"/>
+          <w:szCs w:val="24"/>
+        </w:rPr>
+        <w:t xml:space="preserve">the </w:t>
+      </w:r>
+      <w:proofErr w:type="spellStart"/>
+      <w:r>
+        <w:rPr>
+          <w:rFonts w:ascii="Times New Roman" w:hAnsi="Times New Roman" w:cs="Times New Roman"/>
+          <w:sz w:val="24"/>
+          <w:szCs w:val="24"/>
+        </w:rPr>
+        <w:t>n_estimators</w:t>
+      </w:r>
+      <w:proofErr w:type="spellEnd"/>
+      <w:r>
+        <w:rPr>
+          <w:rFonts w:ascii="Times New Roman" w:hAnsi="Times New Roman" w:cs="Times New Roman"/>
+          <w:sz w:val="24"/>
+          <w:szCs w:val="24"/>
+        </w:rPr>
+        <w:t xml:space="preserve"> </w:t>
+      </w:r>
+      <w:r>
+        <w:rPr>
+          <w:rFonts w:ascii="Times New Roman" w:hAnsi="Times New Roman" w:cs="Times New Roman"/>
+          <w:sz w:val="24"/>
+          <w:szCs w:val="24"/>
+        </w:rPr>
+        <w:t xml:space="preserve">from 50 to 100, and saw a decrease in our accuracy. After trial and error, we landed on an </w:t>
+      </w:r>
+      <w:proofErr w:type="spellStart"/>
+      <w:r>
+        <w:rPr>
+          <w:rFonts w:ascii="Times New Roman" w:hAnsi="Times New Roman" w:cs="Times New Roman"/>
+          <w:sz w:val="24"/>
+          <w:szCs w:val="24"/>
+        </w:rPr>
+        <w:t>n_estimators</w:t>
+      </w:r>
+      <w:proofErr w:type="spellEnd"/>
+      <w:r>
+        <w:rPr>
+          <w:rFonts w:ascii="Times New Roman" w:hAnsi="Times New Roman" w:cs="Times New Roman"/>
+          <w:sz w:val="24"/>
+          <w:szCs w:val="24"/>
+        </w:rPr>
+        <w:t xml:space="preserve"> of 20 to showcase our model, however we were still unable to reach a 75% accuracy. </w:t>
       </w:r>
     </w:p>
     <w:p>
@@ -2205,7 +3202,43 @@
         </w:rPr>
         <w:lastRenderedPageBreak/>
         <w:tab/>
-        <w:t>We then decided to add a random_state, which controls the randomness involved in the data shuffling process, we first had it as 42, in which the data that resulted did not increase the accuracy, therefore we set it to one, having a slight increase to 72%. This code “random_state=1” was then implemented throughout the rest of our code.</w:t>
+        <w:t xml:space="preserve">We then decided to add a </w:t>
+      </w:r>
+      <w:proofErr w:type="spellStart"/>
+      <w:r>
+        <w:rPr>
+          <w:rFonts w:ascii="Times New Roman" w:hAnsi="Times New Roman" w:cs="Times New Roman"/>
+          <w:sz w:val="24"/>
+          <w:szCs w:val="24"/>
+        </w:rPr>
+        <w:t>random_state</w:t>
+      </w:r>
+      <w:proofErr w:type="spellEnd"/>
+      <w:r>
+        <w:rPr>
+          <w:rFonts w:ascii="Times New Roman" w:hAnsi="Times New Roman" w:cs="Times New Roman"/>
+          <w:sz w:val="24"/>
+          <w:szCs w:val="24"/>
+        </w:rPr>
+        <w:t>, which controls the randomness involved in the data shuffling process, we first had it as 42, in which the data that resulted did not increase the accuracy, therefore we set it to one, having a slight increase to 72%. This code “</w:t>
+      </w:r>
+      <w:proofErr w:type="spellStart"/>
+      <w:r>
+        <w:rPr>
+          <w:rFonts w:ascii="Times New Roman" w:hAnsi="Times New Roman" w:cs="Times New Roman"/>
+          <w:sz w:val="24"/>
+          <w:szCs w:val="24"/>
+        </w:rPr>
+        <w:t>random_state</w:t>
+      </w:r>
+      <w:proofErr w:type="spellEnd"/>
+      <w:r>
+        <w:rPr>
+          <w:rFonts w:ascii="Times New Roman" w:hAnsi="Times New Roman" w:cs="Times New Roman"/>
+          <w:sz w:val="24"/>
+          <w:szCs w:val="24"/>
+        </w:rPr>
+        <w:t>=1” was then implemented throughout the rest of our code.</w:t>
       </w:r>
     </w:p>
     <w:p>
@@ -2223,7 +3256,119 @@
           <w:szCs w:val="24"/>
         </w:rPr>
         <w:tab/>
-        <w:t>Although our accuracy was increasing, we were unable to reach the 75% accuracy mark, so we decided to add max_depth and max_features into our model. For max_depth, we equaled it to “None”, as this ensures that the trees in the model will grow until all leaves of the model are “pure”. This means that each node in a tree gets filled, until it reaches a point, where overcrowding can be at risk. This also ensures that each node in the tree has the same minimum amount of data required as well. For max_features, we set it equal to “sqrt”, which is the default for classification tasks for the random forest model. This ensures</w:t>
+        <w:t xml:space="preserve">Although our accuracy was increasing, we were unable to reach the 75% accuracy mark, so we decided to add </w:t>
+      </w:r>
+      <w:proofErr w:type="spellStart"/>
+      <w:r>
+        <w:rPr>
+          <w:rFonts w:ascii="Times New Roman" w:hAnsi="Times New Roman" w:cs="Times New Roman"/>
+          <w:sz w:val="24"/>
+          <w:szCs w:val="24"/>
+        </w:rPr>
+        <w:t>max_depth</w:t>
+      </w:r>
+      <w:proofErr w:type="spellEnd"/>
+      <w:r>
+        <w:rPr>
+          <w:rFonts w:ascii="Times New Roman" w:hAnsi="Times New Roman" w:cs="Times New Roman"/>
+          <w:sz w:val="24"/>
+          <w:szCs w:val="24"/>
+        </w:rPr>
+        <w:t xml:space="preserve"> and </w:t>
+      </w:r>
+      <w:proofErr w:type="spellStart"/>
+      <w:r>
+        <w:rPr>
+          <w:rFonts w:ascii="Times New Roman" w:hAnsi="Times New Roman" w:cs="Times New Roman"/>
+          <w:sz w:val="24"/>
+          <w:szCs w:val="24"/>
+        </w:rPr>
+        <w:t>max_features</w:t>
+      </w:r>
+      <w:proofErr w:type="spellEnd"/>
+      <w:r>
+        <w:rPr>
+          <w:rFonts w:ascii="Times New Roman" w:hAnsi="Times New Roman" w:cs="Times New Roman"/>
+          <w:sz w:val="24"/>
+          <w:szCs w:val="24"/>
+        </w:rPr>
+        <w:t xml:space="preserve"> into our model. For </w:t>
+      </w:r>
+      <w:proofErr w:type="spellStart"/>
+      <w:r>
+        <w:rPr>
+          <w:rFonts w:ascii="Times New Roman" w:hAnsi="Times New Roman" w:cs="Times New Roman"/>
+          <w:sz w:val="24"/>
+          <w:szCs w:val="24"/>
+        </w:rPr>
+        <w:t>max_depth</w:t>
+      </w:r>
+      <w:proofErr w:type="spellEnd"/>
+      <w:r>
+        <w:rPr>
+          <w:rFonts w:ascii="Times New Roman" w:hAnsi="Times New Roman" w:cs="Times New Roman"/>
+          <w:sz w:val="24"/>
+          <w:szCs w:val="24"/>
+        </w:rPr>
+        <w:t>, we equaled it to “None”, as this ensure</w:t>
+      </w:r>
+      <w:r>
+        <w:rPr>
+          <w:rFonts w:ascii="Times New Roman" w:hAnsi="Times New Roman" w:cs="Times New Roman"/>
+          <w:sz w:val="24"/>
+          <w:szCs w:val="24"/>
+        </w:rPr>
+        <w:t>d</w:t>
+      </w:r>
+      <w:r>
+        <w:rPr>
+          <w:rFonts w:ascii="Times New Roman" w:hAnsi="Times New Roman" w:cs="Times New Roman"/>
+          <w:sz w:val="24"/>
+          <w:szCs w:val="24"/>
+        </w:rPr>
+        <w:t xml:space="preserve"> that the trees in the model will grow until all leaves of the model are “pure”. This means that each node in a tree gets filled, until it reaches a point, where overcrowding can be at risk. This also ensures that each node in the tree ha</w:t>
+      </w:r>
+      <w:r>
+        <w:rPr>
+          <w:rFonts w:ascii="Times New Roman" w:hAnsi="Times New Roman" w:cs="Times New Roman"/>
+          <w:sz w:val="24"/>
+          <w:szCs w:val="24"/>
+        </w:rPr>
+        <w:t>ve</w:t>
+      </w:r>
+      <w:r>
+        <w:rPr>
+          <w:rFonts w:ascii="Times New Roman" w:hAnsi="Times New Roman" w:cs="Times New Roman"/>
+          <w:sz w:val="24"/>
+          <w:szCs w:val="24"/>
+        </w:rPr>
+        <w:t xml:space="preserve"> the same minimum amount of data required as well. For </w:t>
+      </w:r>
+      <w:proofErr w:type="spellStart"/>
+      <w:r>
+        <w:rPr>
+          <w:rFonts w:ascii="Times New Roman" w:hAnsi="Times New Roman" w:cs="Times New Roman"/>
+          <w:sz w:val="24"/>
+          <w:szCs w:val="24"/>
+        </w:rPr>
+        <w:t>max_features</w:t>
+      </w:r>
+      <w:proofErr w:type="spellEnd"/>
+      <w:r>
+        <w:rPr>
+          <w:rFonts w:ascii="Times New Roman" w:hAnsi="Times New Roman" w:cs="Times New Roman"/>
+          <w:sz w:val="24"/>
+          <w:szCs w:val="24"/>
+        </w:rPr>
+        <w:t xml:space="preserve">, we set it equal to “sqrt”, which is the default for classification tasks for the random forest model. This </w:t>
+      </w:r>
+      <w:r>
+        <w:rPr>
+          <w:rFonts w:ascii="Times New Roman" w:hAnsi="Times New Roman" w:cs="Times New Roman"/>
+          <w:sz w:val="24"/>
+          <w:szCs w:val="24"/>
+        </w:rPr>
+        <w:t>guarantees</w:t>
       </w:r>
       <w:r>
         <w:rPr>
@@ -2249,7 +3394,43 @@
           <w:szCs w:val="24"/>
         </w:rPr>
         <w:tab/>
-        <w:t>With this addition, we were able to increase the accuracy from 72% to 73%. Since we were still unable to reach 75% accuracy, we decided to add criterion. Criterion is used to measure the quality of a split in each node. We initially set criterion equal to “gini”, which is the default setting that measures the impurity of a node based on the distribution of the class labels. In short, it evaluates the best split at each node. We did not see a change in accuracy, therefore we set criterion equal to “entropy”. This performs the same actions as “gini”, but splits data homogenously, meaning on the most instances of a single class, which results in a higher information gain.</w:t>
+        <w:t>With this addition, we were able to increase the accuracy from 72% to 73%. Since we were still unable to reach 75% accuracy, we decided to add criterion. Criterion is used to measure the quality of a split in each node. We initially set criterion equal to “</w:t>
+      </w:r>
+      <w:proofErr w:type="spellStart"/>
+      <w:r>
+        <w:rPr>
+          <w:rFonts w:ascii="Times New Roman" w:hAnsi="Times New Roman" w:cs="Times New Roman"/>
+          <w:sz w:val="24"/>
+          <w:szCs w:val="24"/>
+        </w:rPr>
+        <w:t>gini</w:t>
+      </w:r>
+      <w:proofErr w:type="spellEnd"/>
+      <w:r>
+        <w:rPr>
+          <w:rFonts w:ascii="Times New Roman" w:hAnsi="Times New Roman" w:cs="Times New Roman"/>
+          <w:sz w:val="24"/>
+          <w:szCs w:val="24"/>
+        </w:rPr>
+        <w:t>”, which is the default setting that measures the impurity of a node based on the distribution of the class labels. In short, it evaluates the best split at each node. We did not see a change in accuracy, therefore we set criterion equal to “entropy”. This performs the same actions as “</w:t>
+      </w:r>
+      <w:proofErr w:type="spellStart"/>
+      <w:r>
+        <w:rPr>
+          <w:rFonts w:ascii="Times New Roman" w:hAnsi="Times New Roman" w:cs="Times New Roman"/>
+          <w:sz w:val="24"/>
+          <w:szCs w:val="24"/>
+        </w:rPr>
+        <w:t>gini</w:t>
+      </w:r>
+      <w:proofErr w:type="spellEnd"/>
+      <w:r>
+        <w:rPr>
+          <w:rFonts w:ascii="Times New Roman" w:hAnsi="Times New Roman" w:cs="Times New Roman"/>
+          <w:sz w:val="24"/>
+          <w:szCs w:val="24"/>
+        </w:rPr>
+        <w:t>”, but splits data homogenously, meaning on the most instances of a single class, which results in a higher information gain.</w:t>
       </w:r>
     </w:p>
     <w:p>
@@ -2267,15 +3448,59 @@
           <w:szCs w:val="24"/>
         </w:rPr>
         <w:tab/>
-        <w:t>We then added the parameter class_weight in order to assign weights to different classes of the dataset, which helps to balance our data. Our model depicted “</w:t>
-      </w:r>
-      <w:r>
-        <w:rPr>
-          <w:rFonts w:ascii="Times New Roman" w:hAnsi="Times New Roman" w:cs="Times New Roman"/>
-          <w:sz w:val="24"/>
-          <w:szCs w:val="24"/>
-        </w:rPr>
-        <w:t>class_weight = {0: 1, 1: 5}</w:t>
+        <w:t xml:space="preserve">We then added the parameter </w:t>
+      </w:r>
+      <w:proofErr w:type="spellStart"/>
+      <w:r>
+        <w:rPr>
+          <w:rFonts w:ascii="Times New Roman" w:hAnsi="Times New Roman" w:cs="Times New Roman"/>
+          <w:sz w:val="24"/>
+          <w:szCs w:val="24"/>
+        </w:rPr>
+        <w:t>class_weight</w:t>
+      </w:r>
+      <w:proofErr w:type="spellEnd"/>
+      <w:r>
+        <w:rPr>
+          <w:rFonts w:ascii="Times New Roman" w:hAnsi="Times New Roman" w:cs="Times New Roman"/>
+          <w:sz w:val="24"/>
+          <w:szCs w:val="24"/>
+        </w:rPr>
+        <w:t xml:space="preserve"> in order to assign weights to different classes of the dataset, which help</w:t>
+      </w:r>
+      <w:r>
+        <w:rPr>
+          <w:rFonts w:ascii="Times New Roman" w:hAnsi="Times New Roman" w:cs="Times New Roman"/>
+          <w:sz w:val="24"/>
+          <w:szCs w:val="24"/>
+        </w:rPr>
+        <w:t>ed</w:t>
+      </w:r>
+      <w:r>
+        <w:rPr>
+          <w:rFonts w:ascii="Times New Roman" w:hAnsi="Times New Roman" w:cs="Times New Roman"/>
+          <w:sz w:val="24"/>
+          <w:szCs w:val="24"/>
+        </w:rPr>
+        <w:t xml:space="preserve"> to balance our data. Our model depicted “</w:t>
+      </w:r>
+      <w:proofErr w:type="spellStart"/>
+      <w:r>
+        <w:rPr>
+          <w:rFonts w:ascii="Times New Roman" w:hAnsi="Times New Roman" w:cs="Times New Roman"/>
+          <w:sz w:val="24"/>
+          <w:szCs w:val="24"/>
+        </w:rPr>
+        <w:t>class_weight</w:t>
+      </w:r>
+      <w:proofErr w:type="spellEnd"/>
+      <w:r>
+        <w:rPr>
+          <w:rFonts w:ascii="Times New Roman" w:hAnsi="Times New Roman" w:cs="Times New Roman"/>
+          <w:sz w:val="24"/>
+          <w:szCs w:val="24"/>
+        </w:rPr>
+        <w:t xml:space="preserve"> = {0: 1, 1: 5}</w:t>
       </w:r>
       <w:r>
         <w:rPr>
@@ -2301,15 +3526,6 @@
         </w:rPr>
         <w:t>which meant that class 0 is healthy and class 5 is unhealthy, or higher-risk data.</w:t>
       </w:r>
-    </w:p>
-    <w:p>
-      <w:pPr>
-        <w:rPr>
-          <w:rFonts w:ascii="Times New Roman" w:hAnsi="Times New Roman" w:cs="Times New Roman"/>
-          <w:sz w:val="24"/>
-          <w:szCs w:val="24"/>
-        </w:rPr>
-      </w:pPr>
     </w:p>
     <w:p>
       <w:pPr>
@@ -2334,7 +3550,57 @@
           <w:sz w:val="24"/>
           <w:szCs w:val="24"/>
         </w:rPr>
-        <w:t>, however the 75% threshold was not met. To accomplish this, we added more trees to our model, from 100 to 200, giving us an accuracy of 75.1%.</w:t>
+        <w:t>, however the 75% threshold was not met. To accomplish this, we added more trees</w:t>
+      </w:r>
+      <w:r>
+        <w:rPr>
+          <w:rFonts w:ascii="Times New Roman" w:hAnsi="Times New Roman" w:cs="Times New Roman"/>
+          <w:sz w:val="24"/>
+          <w:szCs w:val="24"/>
+        </w:rPr>
+        <w:t xml:space="preserve"> (</w:t>
+      </w:r>
+      <w:proofErr w:type="spellStart"/>
+      <w:r>
+        <w:rPr>
+          <w:rFonts w:ascii="Times New Roman" w:hAnsi="Times New Roman" w:cs="Times New Roman"/>
+          <w:sz w:val="24"/>
+          <w:szCs w:val="24"/>
+        </w:rPr>
+        <w:t>n_estimators</w:t>
+      </w:r>
+      <w:proofErr w:type="spellEnd"/>
+      <w:r>
+        <w:rPr>
+          <w:rFonts w:ascii="Times New Roman" w:hAnsi="Times New Roman" w:cs="Times New Roman"/>
+          <w:sz w:val="24"/>
+          <w:szCs w:val="24"/>
+        </w:rPr>
+        <w:t>)</w:t>
+      </w:r>
+      <w:r>
+        <w:rPr>
+          <w:rFonts w:ascii="Times New Roman" w:hAnsi="Times New Roman" w:cs="Times New Roman"/>
+          <w:sz w:val="24"/>
+          <w:szCs w:val="24"/>
+        </w:rPr>
+        <w:t xml:space="preserve"> to our model, </w:t>
+      </w:r>
+      <w:r>
+        <w:rPr>
+          <w:rFonts w:ascii="Times New Roman" w:hAnsi="Times New Roman" w:cs="Times New Roman"/>
+          <w:sz w:val="24"/>
+          <w:szCs w:val="24"/>
+        </w:rPr>
+        <w:t xml:space="preserve">changing </w:t>
+      </w:r>
+      <w:r>
+        <w:rPr>
+          <w:rFonts w:ascii="Times New Roman" w:hAnsi="Times New Roman" w:cs="Times New Roman"/>
+          <w:sz w:val="24"/>
+          <w:szCs w:val="24"/>
+        </w:rPr>
+        <w:t>from 100 to 200, giving us an accuracy of 75.1%.</w:t>
       </w:r>
     </w:p>
     <w:p>
@@ -2375,13 +3641,23 @@
           <w:szCs w:val="24"/>
         </w:rPr>
       </w:pPr>
-      <w:r>
-        <w:rPr>
-          <w:rFonts w:ascii="Times New Roman" w:hAnsi="Times New Roman" w:cs="Times New Roman"/>
-          <w:sz w:val="24"/>
-          <w:szCs w:val="24"/>
-        </w:rPr>
-        <w:t>n_estimators= 200</w:t>
+      <w:proofErr w:type="spellStart"/>
+      <w:r>
+        <w:rPr>
+          <w:rFonts w:ascii="Times New Roman" w:hAnsi="Times New Roman" w:cs="Times New Roman"/>
+          <w:sz w:val="24"/>
+          <w:szCs w:val="24"/>
+        </w:rPr>
+        <w:t>n_estimators</w:t>
+      </w:r>
+      <w:proofErr w:type="spellEnd"/>
+      <w:r>
+        <w:rPr>
+          <w:rFonts w:ascii="Times New Roman" w:hAnsi="Times New Roman" w:cs="Times New Roman"/>
+          <w:sz w:val="24"/>
+          <w:szCs w:val="24"/>
+        </w:rPr>
+        <w:t>= 200</w:t>
       </w:r>
     </w:p>
     <w:p>
@@ -2419,13 +3695,23 @@
           <w:szCs w:val="24"/>
         </w:rPr>
       </w:pPr>
-      <w:r>
-        <w:rPr>
-          <w:rFonts w:ascii="Times New Roman" w:hAnsi="Times New Roman" w:cs="Times New Roman"/>
-          <w:sz w:val="24"/>
-          <w:szCs w:val="24"/>
-        </w:rPr>
-        <w:t>max_depth =None</w:t>
+      <w:proofErr w:type="spellStart"/>
+      <w:r>
+        <w:rPr>
+          <w:rFonts w:ascii="Times New Roman" w:hAnsi="Times New Roman" w:cs="Times New Roman"/>
+          <w:sz w:val="24"/>
+          <w:szCs w:val="24"/>
+        </w:rPr>
+        <w:t>max_depth</w:t>
+      </w:r>
+      <w:proofErr w:type="spellEnd"/>
+      <w:r>
+        <w:rPr>
+          <w:rFonts w:ascii="Times New Roman" w:hAnsi="Times New Roman" w:cs="Times New Roman"/>
+          <w:sz w:val="24"/>
+          <w:szCs w:val="24"/>
+        </w:rPr>
+        <w:t xml:space="preserve"> =None</w:t>
       </w:r>
     </w:p>
     <w:p>
@@ -2437,13 +3723,23 @@
           <w:szCs w:val="24"/>
         </w:rPr>
       </w:pPr>
-      <w:r>
-        <w:rPr>
-          <w:rFonts w:ascii="Times New Roman" w:hAnsi="Times New Roman" w:cs="Times New Roman"/>
-          <w:sz w:val="24"/>
-          <w:szCs w:val="24"/>
-        </w:rPr>
-        <w:t>max_features='sqrt'</w:t>
+      <w:proofErr w:type="spellStart"/>
+      <w:r>
+        <w:rPr>
+          <w:rFonts w:ascii="Times New Roman" w:hAnsi="Times New Roman" w:cs="Times New Roman"/>
+          <w:sz w:val="24"/>
+          <w:szCs w:val="24"/>
+        </w:rPr>
+        <w:t>max_features</w:t>
+      </w:r>
+      <w:proofErr w:type="spellEnd"/>
+      <w:r>
+        <w:rPr>
+          <w:rFonts w:ascii="Times New Roman" w:hAnsi="Times New Roman" w:cs="Times New Roman"/>
+          <w:sz w:val="24"/>
+          <w:szCs w:val="24"/>
+        </w:rPr>
+        <w:t>='sqrt'</w:t>
       </w:r>
     </w:p>
     <w:p>
@@ -2455,13 +3751,23 @@
           <w:szCs w:val="24"/>
         </w:rPr>
       </w:pPr>
-      <w:r>
-        <w:rPr>
-          <w:rFonts w:ascii="Times New Roman" w:hAnsi="Times New Roman" w:cs="Times New Roman"/>
-          <w:sz w:val="24"/>
-          <w:szCs w:val="24"/>
-        </w:rPr>
-        <w:t>class_weight = {0: 1, 1: 5}</w:t>
+      <w:proofErr w:type="spellStart"/>
+      <w:r>
+        <w:rPr>
+          <w:rFonts w:ascii="Times New Roman" w:hAnsi="Times New Roman" w:cs="Times New Roman"/>
+          <w:sz w:val="24"/>
+          <w:szCs w:val="24"/>
+        </w:rPr>
+        <w:t>class_weight</w:t>
+      </w:r>
+      <w:proofErr w:type="spellEnd"/>
+      <w:r>
+        <w:rPr>
+          <w:rFonts w:ascii="Times New Roman" w:hAnsi="Times New Roman" w:cs="Times New Roman"/>
+          <w:sz w:val="24"/>
+          <w:szCs w:val="24"/>
+        </w:rPr>
+        <w:t xml:space="preserve"> = {0: 1, 1: 5}</w:t>
       </w:r>
     </w:p>
     <w:p>
@@ -2473,13 +3779,23 @@
           <w:szCs w:val="24"/>
         </w:rPr>
       </w:pPr>
-      <w:r>
-        <w:rPr>
-          <w:rFonts w:ascii="Times New Roman" w:hAnsi="Times New Roman" w:cs="Times New Roman"/>
-          <w:sz w:val="24"/>
-          <w:szCs w:val="24"/>
-        </w:rPr>
-        <w:t>random_state=1</w:t>
+      <w:proofErr w:type="spellStart"/>
+      <w:r>
+        <w:rPr>
+          <w:rFonts w:ascii="Times New Roman" w:hAnsi="Times New Roman" w:cs="Times New Roman"/>
+          <w:sz w:val="24"/>
+          <w:szCs w:val="24"/>
+        </w:rPr>
+        <w:t>random_state</w:t>
+      </w:r>
+      <w:proofErr w:type="spellEnd"/>
+      <w:r>
+        <w:rPr>
+          <w:rFonts w:ascii="Times New Roman" w:hAnsi="Times New Roman" w:cs="Times New Roman"/>
+          <w:sz w:val="24"/>
+          <w:szCs w:val="24"/>
+        </w:rPr>
+        <w:t>=1</w:t>
       </w:r>
     </w:p>
     <w:p>
@@ -2502,7 +3818,6 @@
           <w:szCs w:val="24"/>
           <w:u w:val="single"/>
         </w:rPr>
-        <w:lastRenderedPageBreak/>
         <w:t>Challenges/</w:t>
       </w:r>
       <w:r>
@@ -2531,8 +3846,73 @@
           <w:sz w:val="24"/>
           <w:szCs w:val="24"/>
         </w:rPr>
+        <w:lastRenderedPageBreak/>
         <w:tab/>
-        <w:t>With all of the models used, we ran into multiple issues, including trying to achieve 75% accuracy and proper data implementation. One major issue that we dealt with regarded our API only being able to pull 1000 rows of data, once per day, making us create multiple API keys and a for-loop to obtain new data that did not overlap. Another issue we ran into was trying to achieve 75% accuracy, in which we went through multiple models and the addition and subtraction of certain columns and data.</w:t>
+        <w:t>With all of the models used, we ran into multiple issues, including trying to achieve 75% accuracy and proper data implementation. One major issue that we dealt with regarded our API</w:t>
+      </w:r>
+      <w:r>
+        <w:rPr>
+          <w:rFonts w:ascii="Times New Roman" w:hAnsi="Times New Roman" w:cs="Times New Roman"/>
+          <w:sz w:val="24"/>
+          <w:szCs w:val="24"/>
+        </w:rPr>
+        <w:t>, as it was</w:t>
+      </w:r>
+      <w:r>
+        <w:rPr>
+          <w:rFonts w:ascii="Times New Roman" w:hAnsi="Times New Roman" w:cs="Times New Roman"/>
+          <w:sz w:val="24"/>
+          <w:szCs w:val="24"/>
+        </w:rPr>
+        <w:t xml:space="preserve"> only</w:t>
+      </w:r>
+      <w:r>
+        <w:rPr>
+          <w:rFonts w:ascii="Times New Roman" w:hAnsi="Times New Roman" w:cs="Times New Roman"/>
+          <w:sz w:val="24"/>
+          <w:szCs w:val="24"/>
+        </w:rPr>
+        <w:t xml:space="preserve"> able</w:t>
+      </w:r>
+      <w:r>
+        <w:rPr>
+          <w:rFonts w:ascii="Times New Roman" w:hAnsi="Times New Roman" w:cs="Times New Roman"/>
+          <w:sz w:val="24"/>
+          <w:szCs w:val="24"/>
+        </w:rPr>
+        <w:t xml:space="preserve"> to pull 1000 rows of data, once per day, making us create multiple API keys and a for-loop to obtain new data</w:t>
+      </w:r>
+      <w:r>
+        <w:rPr>
+          <w:rFonts w:ascii="Times New Roman" w:hAnsi="Times New Roman" w:cs="Times New Roman"/>
+          <w:sz w:val="24"/>
+          <w:szCs w:val="24"/>
+        </w:rPr>
+        <w:t>, so</w:t>
+      </w:r>
+      <w:r>
+        <w:rPr>
+          <w:rFonts w:ascii="Times New Roman" w:hAnsi="Times New Roman" w:cs="Times New Roman"/>
+          <w:sz w:val="24"/>
+          <w:szCs w:val="24"/>
+        </w:rPr>
+        <w:t xml:space="preserve"> that</w:t>
+      </w:r>
+      <w:r>
+        <w:rPr>
+          <w:rFonts w:ascii="Times New Roman" w:hAnsi="Times New Roman" w:cs="Times New Roman"/>
+          <w:sz w:val="24"/>
+          <w:szCs w:val="24"/>
+        </w:rPr>
+        <w:t xml:space="preserve"> it</w:t>
+      </w:r>
+      <w:r>
+        <w:rPr>
+          <w:rFonts w:ascii="Times New Roman" w:hAnsi="Times New Roman" w:cs="Times New Roman"/>
+          <w:sz w:val="24"/>
+          <w:szCs w:val="24"/>
+        </w:rPr>
+        <w:t xml:space="preserve"> did not overlap. Another issue we ran into was trying to achieve 75% accuracy, in which we went through multiple models and the addition and subtraction of certain columns and data.</w:t>
       </w:r>
       <w:r>
         <w:rPr>
@@ -2541,6 +3921,24 @@
           <w:szCs w:val="24"/>
         </w:rPr>
         <w:t xml:space="preserve"> We were able to overcome this by adding in certain columns and using trial-and-error to achieve our accuracy.</w:t>
+      </w:r>
+    </w:p>
+    <w:p>
+      <w:pPr>
+        <w:rPr>
+          <w:rFonts w:ascii="Times New Roman" w:hAnsi="Times New Roman" w:cs="Times New Roman"/>
+          <w:sz w:val="24"/>
+          <w:szCs w:val="24"/>
+        </w:rPr>
+      </w:pPr>
+      <w:r>
+        <w:rPr>
+          <w:rFonts w:ascii="Times New Roman" w:hAnsi="Times New Roman" w:cs="Times New Roman"/>
+          <w:sz w:val="24"/>
+          <w:szCs w:val="24"/>
+        </w:rPr>
+        <w:tab/>
+        <w:t>In the future, we believe that fine-tuning the model, through trial-and-error is needed and changing of weight and columns can help to increase our accuracy and efficiency of the model. We also believe that simplifying the data into a single file, would be beneficial and it ensures formality and ease of use for the user.</w:t>
       </w:r>
     </w:p>
     <w:p>
@@ -3140,63 +4538,18 @@
   </w:abstractNum>
   <w:num w:numId="1" w16cid:durableId="495610387">
     <w:abstractNumId w:val="3"/>
-    <w:lvlOverride w:ilvl="0"/>
-    <w:lvlOverride w:ilvl="1"/>
-    <w:lvlOverride w:ilvl="2"/>
-    <w:lvlOverride w:ilvl="3"/>
-    <w:lvlOverride w:ilvl="4"/>
-    <w:lvlOverride w:ilvl="5"/>
-    <w:lvlOverride w:ilvl="6"/>
-    <w:lvlOverride w:ilvl="7"/>
-    <w:lvlOverride w:ilvl="8"/>
   </w:num>
   <w:num w:numId="2" w16cid:durableId="357894190">
     <w:abstractNumId w:val="4"/>
-    <w:lvlOverride w:ilvl="0"/>
-    <w:lvlOverride w:ilvl="1"/>
-    <w:lvlOverride w:ilvl="2"/>
-    <w:lvlOverride w:ilvl="3"/>
-    <w:lvlOverride w:ilvl="4"/>
-    <w:lvlOverride w:ilvl="5"/>
-    <w:lvlOverride w:ilvl="6"/>
-    <w:lvlOverride w:ilvl="7"/>
-    <w:lvlOverride w:ilvl="8"/>
   </w:num>
   <w:num w:numId="3" w16cid:durableId="1719352438">
     <w:abstractNumId w:val="2"/>
-    <w:lvlOverride w:ilvl="0"/>
-    <w:lvlOverride w:ilvl="1"/>
-    <w:lvlOverride w:ilvl="2"/>
-    <w:lvlOverride w:ilvl="3"/>
-    <w:lvlOverride w:ilvl="4"/>
-    <w:lvlOverride w:ilvl="5"/>
-    <w:lvlOverride w:ilvl="6"/>
-    <w:lvlOverride w:ilvl="7"/>
-    <w:lvlOverride w:ilvl="8"/>
   </w:num>
   <w:num w:numId="4" w16cid:durableId="789085206">
     <w:abstractNumId w:val="1"/>
-    <w:lvlOverride w:ilvl="0"/>
-    <w:lvlOverride w:ilvl="1"/>
-    <w:lvlOverride w:ilvl="2"/>
-    <w:lvlOverride w:ilvl="3"/>
-    <w:lvlOverride w:ilvl="4"/>
-    <w:lvlOverride w:ilvl="5"/>
-    <w:lvlOverride w:ilvl="6"/>
-    <w:lvlOverride w:ilvl="7"/>
-    <w:lvlOverride w:ilvl="8"/>
   </w:num>
   <w:num w:numId="5" w16cid:durableId="1552226163">
     <w:abstractNumId w:val="0"/>
-    <w:lvlOverride w:ilvl="0"/>
-    <w:lvlOverride w:ilvl="1"/>
-    <w:lvlOverride w:ilvl="2"/>
-    <w:lvlOverride w:ilvl="3"/>
-    <w:lvlOverride w:ilvl="4"/>
-    <w:lvlOverride w:ilvl="5"/>
-    <w:lvlOverride w:ilvl="6"/>
-    <w:lvlOverride w:ilvl="7"/>
-    <w:lvlOverride w:ilvl="8"/>
   </w:num>
 </w:numbering>
 </file>
@@ -3605,6 +4958,7 @@
   <w:style w:type="character" w:default="1" w:styleId="DefaultParagraphFont">
     <w:name w:val="Default Paragraph Font"/>
     <w:uiPriority w:val="1"/>
+    <w:semiHidden/>
     <w:unhideWhenUsed/>
   </w:style>
   <w:style w:type="table" w:default="1" w:styleId="TableNormal">

</xml_diff>